<commit_message>
Update pubhub description and added AUT info to Infosys description
</commit_message>
<xml_diff>
--- a/Geoffrey Blech.docx
+++ b/Geoffrey Blech.docx
@@ -85,6 +85,14 @@
         <w:t>gdblech</w:t>
       </w:r>
       <w:proofErr w:type="spellEnd"/>
+      <w:r>
+        <w:rPr>
+          <w:rFonts w:ascii="Times New Roman" w:hAnsi="Times New Roman"/>
+          <w:sz w:val="32"/>
+          <w:szCs w:val="28"/>
+        </w:rPr>
+        <w:t xml:space="preserve"> || 330-835-7492</w:t>
+      </w:r>
     </w:p>
     <w:p>
       <w:pPr>
@@ -273,49 +281,25 @@
         <w:rPr>
           <w:rFonts w:ascii="Times New Roman" w:hAnsi="Times New Roman"/>
         </w:rPr>
-        <w:t>Created a</w:t>
-      </w:r>
-      <w:r>
-        <w:rPr>
-          <w:rFonts w:ascii="Times New Roman" w:hAnsi="Times New Roman"/>
-        </w:rPr>
-        <w:t xml:space="preserve"> </w:t>
-      </w:r>
-      <w:r>
-        <w:rPr>
-          <w:rFonts w:ascii="Times New Roman" w:hAnsi="Times New Roman"/>
-        </w:rPr>
-        <w:t xml:space="preserve">multisource </w:t>
-      </w:r>
-      <w:r>
-        <w:rPr>
-          <w:rFonts w:ascii="Times New Roman" w:hAnsi="Times New Roman"/>
-        </w:rPr>
-        <w:t>data ingestion</w:t>
-      </w:r>
-      <w:r>
-        <w:rPr>
-          <w:rFonts w:ascii="Times New Roman" w:hAnsi="Times New Roman"/>
-        </w:rPr>
-        <w:t xml:space="preserve"> pipeline</w:t>
-      </w:r>
-      <w:r>
-        <w:rPr>
-          <w:rFonts w:ascii="Times New Roman" w:hAnsi="Times New Roman"/>
-        </w:rPr>
-        <w:t xml:space="preserve"> using </w:t>
-      </w:r>
-      <w:r>
-        <w:rPr>
-          <w:rFonts w:ascii="Times New Roman" w:hAnsi="Times New Roman"/>
-        </w:rPr>
-        <w:t xml:space="preserve">Hadoop, Spark, </w:t>
-      </w:r>
-      <w:r>
-        <w:rPr>
-          <w:rFonts w:ascii="Times New Roman" w:hAnsi="Times New Roman"/>
-        </w:rPr>
-        <w:t>and Sqoop.</w:t>
+        <w:t xml:space="preserve">Automated data transformation </w:t>
+      </w:r>
+      <w:r>
+        <w:rPr>
+          <w:rFonts w:ascii="Times New Roman" w:hAnsi="Times New Roman"/>
+        </w:rPr>
+        <w:t xml:space="preserve">after ingestion </w:t>
+      </w:r>
+      <w:r>
+        <w:rPr>
+          <w:rFonts w:ascii="Times New Roman" w:hAnsi="Times New Roman"/>
+        </w:rPr>
+        <w:t>using Bash and Spark</w:t>
+      </w:r>
+      <w:r>
+        <w:rPr>
+          <w:rFonts w:ascii="Times New Roman" w:hAnsi="Times New Roman"/>
+        </w:rPr>
+        <w:t>, transforming all raw incoming data into a consistent format (JSON).</w:t>
       </w:r>
     </w:p>
     <w:p>
@@ -335,25 +319,19 @@
         <w:rPr>
           <w:rFonts w:ascii="Times New Roman" w:hAnsi="Times New Roman"/>
         </w:rPr>
-        <w:t xml:space="preserve">Automated data transformation </w:t>
-      </w:r>
-      <w:r>
-        <w:rPr>
-          <w:rFonts w:ascii="Times New Roman" w:hAnsi="Times New Roman"/>
-        </w:rPr>
-        <w:t xml:space="preserve">after ingestion </w:t>
-      </w:r>
-      <w:r>
-        <w:rPr>
-          <w:rFonts w:ascii="Times New Roman" w:hAnsi="Times New Roman"/>
-        </w:rPr>
-        <w:t>using Bash and Spark</w:t>
-      </w:r>
-      <w:r>
-        <w:rPr>
-          <w:rFonts w:ascii="Times New Roman" w:hAnsi="Times New Roman"/>
-        </w:rPr>
-        <w:t>, transforming all raw incoming data into a consistent format (JSON).</w:t>
+        <w:t>Worked in IB</w:t>
+      </w:r>
+      <w:r>
+        <w:rPr>
+          <w:rFonts w:ascii="Times New Roman" w:hAnsi="Times New Roman"/>
+        </w:rPr>
+        <w:t>M</w:t>
+      </w:r>
+      <w:r>
+        <w:rPr>
+          <w:rFonts w:ascii="Times New Roman" w:hAnsi="Times New Roman"/>
+        </w:rPr>
+        <w:t xml:space="preserve"> Infosphere generating customer information files in an integrated environment.</w:t>
       </w:r>
     </w:p>
     <w:p>
@@ -373,19 +351,7 @@
         <w:rPr>
           <w:rFonts w:ascii="Times New Roman" w:hAnsi="Times New Roman"/>
         </w:rPr>
-        <w:t>Worked in IB</w:t>
-      </w:r>
-      <w:r>
-        <w:rPr>
-          <w:rFonts w:ascii="Times New Roman" w:hAnsi="Times New Roman"/>
-        </w:rPr>
-        <w:t>M</w:t>
-      </w:r>
-      <w:r>
-        <w:rPr>
-          <w:rFonts w:ascii="Times New Roman" w:hAnsi="Times New Roman"/>
-        </w:rPr>
-        <w:t xml:space="preserve"> Infosphere generating customer information files in an integrated environment.</w:t>
+        <w:t xml:space="preserve">Wrote Bash and SQL commands in IBM DataStage to extract, transform and load (ETL) customer information for use by other processes. </w:t>
       </w:r>
     </w:p>
     <w:p>
@@ -405,7 +371,7 @@
         <w:rPr>
           <w:rFonts w:ascii="Times New Roman" w:hAnsi="Times New Roman"/>
         </w:rPr>
-        <w:t xml:space="preserve">Wrote Bash and SQL commands in IBM DataStage to extract, transform and load (ETL) customer information for use by other processes. </w:t>
+        <w:t xml:space="preserve">Created an automated unit testing tool for data lake merger error checking using Scala and Java </w:t>
       </w:r>
     </w:p>
     <w:p>
@@ -421,6 +387,42 @@
           <w:rFonts w:ascii="Times New Roman" w:hAnsi="Times New Roman"/>
         </w:rPr>
       </w:pPr>
+      <w:r>
+        <w:rPr>
+          <w:rFonts w:ascii="Times New Roman" w:hAnsi="Times New Roman"/>
+          <w:b/>
+          <w:bCs/>
+        </w:rPr>
+        <w:t>Technologies:</w:t>
+      </w:r>
+      <w:r>
+        <w:rPr>
+          <w:rFonts w:ascii="Times New Roman" w:hAnsi="Times New Roman"/>
+          <w:b/>
+          <w:bCs/>
+        </w:rPr>
+        <w:t xml:space="preserve"> </w:t>
+      </w:r>
+      <w:r>
+        <w:rPr>
+          <w:rFonts w:ascii="Times New Roman" w:hAnsi="Times New Roman"/>
+        </w:rPr>
+        <w:t>Python, Java, MySQL, MongoDB, Linux, Hadoop, and Spark</w:t>
+      </w:r>
+    </w:p>
+    <w:p>
+      <w:pPr>
+        <w:pStyle w:val="Achievement"/>
+        <w:numPr>
+          <w:ilvl w:val="0"/>
+          <w:numId w:val="0"/>
+        </w:numPr>
+        <w:spacing w:before="0" w:after="0"/>
+        <w:ind w:left="720"/>
+        <w:rPr>
+          <w:rFonts w:ascii="Times New Roman" w:hAnsi="Times New Roman"/>
+        </w:rPr>
+      </w:pPr>
     </w:p>
     <w:p>
       <w:pPr>
@@ -674,15 +676,7 @@
         <w:rPr>
           <w:rFonts w:ascii="Times New Roman" w:hAnsi="Times New Roman"/>
         </w:rPr>
-        <w:t>an automated New</w:t>
-      </w:r>
-      <w:bookmarkStart w:id="1" w:name="_GoBack"/>
-      <w:bookmarkEnd w:id="1"/>
-      <w:r>
-        <w:rPr>
-          <w:rFonts w:ascii="Times New Roman" w:hAnsi="Times New Roman"/>
-        </w:rPr>
-        <w:t xml:space="preserve"> U</w:t>
+        <w:t>an automated New U</w:t>
       </w:r>
       <w:r>
         <w:rPr>
@@ -803,8 +797,8 @@
         <w:tblLook w:val="04A0" w:firstRow="1" w:lastRow="0" w:firstColumn="1" w:lastColumn="0" w:noHBand="0" w:noVBand="1"/>
       </w:tblPr>
       <w:tblGrid>
-        <w:gridCol w:w="4675"/>
-        <w:gridCol w:w="4675"/>
+        <w:gridCol w:w="4586"/>
+        <w:gridCol w:w="4587"/>
       </w:tblGrid>
       <w:tr>
         <w:tc>
@@ -1029,8 +1023,8 @@
         <w:tblLook w:val="04A0" w:firstRow="1" w:lastRow="0" w:firstColumn="1" w:lastColumn="0" w:noHBand="0" w:noVBand="1"/>
       </w:tblPr>
       <w:tblGrid>
-        <w:gridCol w:w="4675"/>
-        <w:gridCol w:w="4675"/>
+        <w:gridCol w:w="4536"/>
+        <w:gridCol w:w="4637"/>
       </w:tblGrid>
       <w:tr>
         <w:tc>
@@ -1147,7 +1141,43 @@
         <w:rPr>
           <w:rFonts w:ascii="Times New Roman" w:hAnsi="Times New Roman"/>
         </w:rPr>
-        <w:t>n application for running games of trivia</w:t>
+        <w:t xml:space="preserve">n </w:t>
+      </w:r>
+      <w:r>
+        <w:rPr>
+          <w:rFonts w:ascii="Times New Roman" w:hAnsi="Times New Roman"/>
+        </w:rPr>
+        <w:t xml:space="preserve">android </w:t>
+      </w:r>
+      <w:r>
+        <w:rPr>
+          <w:rFonts w:ascii="Times New Roman" w:hAnsi="Times New Roman"/>
+        </w:rPr>
+        <w:t>application for</w:t>
+      </w:r>
+      <w:r>
+        <w:rPr>
+          <w:rFonts w:ascii="Times New Roman" w:hAnsi="Times New Roman"/>
+        </w:rPr>
+        <w:t xml:space="preserve"> the creation and</w:t>
+      </w:r>
+      <w:r>
+        <w:rPr>
+          <w:rFonts w:ascii="Times New Roman" w:hAnsi="Times New Roman"/>
+        </w:rPr>
+        <w:t xml:space="preserve"> running</w:t>
+      </w:r>
+      <w:r>
+        <w:rPr>
+          <w:rFonts w:ascii="Times New Roman" w:hAnsi="Times New Roman"/>
+        </w:rPr>
+        <w:t xml:space="preserve"> of</w:t>
+      </w:r>
+      <w:r>
+        <w:rPr>
+          <w:rFonts w:ascii="Times New Roman" w:hAnsi="Times New Roman"/>
+        </w:rPr>
+        <w:t xml:space="preserve"> games of trivia</w:t>
       </w:r>
       <w:r>
         <w:rPr>
@@ -1237,7 +1267,19 @@
         <w:rPr>
           <w:rFonts w:ascii="Times New Roman" w:hAnsi="Times New Roman"/>
         </w:rPr>
-        <w:t>, where I acted as the Scrum master</w:t>
+        <w:t xml:space="preserve">, </w:t>
+      </w:r>
+      <w:r>
+        <w:rPr>
+          <w:rFonts w:ascii="Times New Roman" w:hAnsi="Times New Roman"/>
+        </w:rPr>
+        <w:t>in which</w:t>
+      </w:r>
+      <w:r>
+        <w:rPr>
+          <w:rFonts w:ascii="Times New Roman" w:hAnsi="Times New Roman"/>
+        </w:rPr>
+        <w:t xml:space="preserve"> I acted as the Scrum master</w:t>
       </w:r>
       <w:r>
         <w:rPr>
@@ -1291,7 +1333,19 @@
         <w:rPr>
           <w:rFonts w:ascii="Times New Roman" w:hAnsi="Times New Roman"/>
         </w:rPr>
-        <w:t xml:space="preserve">REST interactions with the </w:t>
+        <w:t xml:space="preserve">REST </w:t>
+      </w:r>
+      <w:r>
+        <w:rPr>
+          <w:rFonts w:ascii="Times New Roman" w:hAnsi="Times New Roman"/>
+        </w:rPr>
+        <w:t>interface consumption</w:t>
+      </w:r>
+      <w:r>
+        <w:rPr>
+          <w:rFonts w:ascii="Times New Roman" w:hAnsi="Times New Roman"/>
+        </w:rPr>
+        <w:t xml:space="preserve"> with the </w:t>
       </w:r>
       <w:r>
         <w:rPr>
@@ -1382,6 +1436,46 @@
           <w:rFonts w:ascii="Times New Roman" w:hAnsi="Times New Roman"/>
         </w:rPr>
         <w:t>ough a WebSocket connection with event handlers.</w:t>
+      </w:r>
+    </w:p>
+    <w:p>
+      <w:pPr>
+        <w:pStyle w:val="Achievement"/>
+        <w:numPr>
+          <w:ilvl w:val="0"/>
+          <w:numId w:val="0"/>
+        </w:numPr>
+        <w:spacing w:before="0" w:after="0"/>
+        <w:ind w:left="810"/>
+        <w:rPr>
+          <w:rFonts w:ascii="Times New Roman" w:hAnsi="Times New Roman"/>
+        </w:rPr>
+      </w:pPr>
+      <w:r>
+        <w:rPr>
+          <w:rFonts w:ascii="Times New Roman" w:hAnsi="Times New Roman"/>
+          <w:b/>
+          <w:bCs/>
+        </w:rPr>
+        <w:t xml:space="preserve">Technologies: </w:t>
+      </w:r>
+      <w:r>
+        <w:rPr>
+          <w:rFonts w:ascii="Times New Roman" w:hAnsi="Times New Roman"/>
+        </w:rPr>
+        <w:t xml:space="preserve">Java, Android, Docker, Git and </w:t>
+      </w:r>
+      <w:r>
+        <w:rPr>
+          <w:rFonts w:ascii="Times New Roman" w:hAnsi="Times New Roman"/>
+        </w:rPr>
+        <w:t>GitHub</w:t>
+      </w:r>
+      <w:r>
+        <w:rPr>
+          <w:rFonts w:ascii="Times New Roman" w:hAnsi="Times New Roman"/>
+        </w:rPr>
+        <w:t xml:space="preserve"> Amazon AWS </w:t>
       </w:r>
     </w:p>
     <w:p>
@@ -1415,8 +1509,8 @@
         <w:tblLook w:val="04A0" w:firstRow="1" w:lastRow="0" w:firstColumn="1" w:lastColumn="0" w:noHBand="0" w:noVBand="1"/>
       </w:tblPr>
       <w:tblGrid>
-        <w:gridCol w:w="4675"/>
-        <w:gridCol w:w="4675"/>
+        <w:gridCol w:w="4535"/>
+        <w:gridCol w:w="4638"/>
       </w:tblGrid>
       <w:tr>
         <w:tc>
@@ -1550,6 +1644,8 @@
         </w:rPr>
         <w:t>Product name, current price. If a product is not currently in the MongoDB database is will do a GET request against the RedSky API. Products can also be added manually with PUT requests. The API was build using Java and Spring MVC.</w:t>
       </w:r>
+      <w:bookmarkStart w:id="1" w:name="_GoBack"/>
+      <w:bookmarkEnd w:id="1"/>
     </w:p>
     <w:p>
       <w:pPr>
@@ -1562,266 +1658,47 @@
         <w:ind w:left="720"/>
         <w:rPr>
           <w:rFonts w:ascii="Times New Roman" w:hAnsi="Times New Roman"/>
-        </w:rPr>
-      </w:pPr>
-    </w:p>
-    <w:p>
-      <w:pPr>
-        <w:pStyle w:val="Achievement"/>
-        <w:numPr>
-          <w:ilvl w:val="0"/>
-          <w:numId w:val="0"/>
-        </w:numPr>
-        <w:pBdr>
-          <w:bottom w:val="single" w:sz="4" w:space="1" w:color="auto"/>
-        </w:pBdr>
-        <w:spacing w:before="0" w:after="0"/>
-        <w:ind w:left="270" w:hanging="270"/>
-        <w:rPr>
-          <w:rFonts w:ascii="Times New Roman" w:hAnsi="Times New Roman"/>
-          <w:sz w:val="28"/>
-          <w:szCs w:val="24"/>
-        </w:rPr>
-      </w:pPr>
-      <w:r>
-        <w:rPr>
-          <w:rFonts w:ascii="Times New Roman" w:hAnsi="Times New Roman"/>
-          <w:sz w:val="28"/>
-          <w:szCs w:val="24"/>
-        </w:rPr>
-        <w:t>SKILLS</w:t>
-      </w:r>
-    </w:p>
-    <w:p>
-      <w:pPr>
-        <w:spacing w:after="0"/>
-        <w:rPr>
-          <w:rFonts w:ascii="Times New Roman" w:hAnsi="Times New Roman" w:cs="Times New Roman"/>
-        </w:rPr>
-        <w:sectPr>
-          <w:pgSz w:w="12240" w:h="15840"/>
-          <w:pgMar w:top="432" w:right="1440" w:bottom="720" w:left="1008" w:header="720" w:footer="720" w:gutter="0"/>
-          <w:cols w:space="720"/>
-          <w:docGrid w:linePitch="360"/>
-        </w:sectPr>
-      </w:pPr>
-    </w:p>
-    <w:p>
-      <w:pPr>
-        <w:spacing w:after="0"/>
-        <w:ind w:left="540"/>
-        <w:rPr>
-          <w:rFonts w:ascii="Times New Roman" w:hAnsi="Times New Roman" w:cs="Times New Roman"/>
-        </w:rPr>
-      </w:pPr>
-      <w:r>
-        <w:rPr>
-          <w:rFonts w:ascii="Times New Roman" w:hAnsi="Times New Roman" w:cs="Times New Roman"/>
           <w:b/>
-        </w:rPr>
-        <w:t>Languages</w:t>
-      </w:r>
-      <w:r>
-        <w:rPr>
-          <w:rFonts w:ascii="Times New Roman" w:hAnsi="Times New Roman" w:cs="Times New Roman"/>
+          <w:bCs/>
+        </w:rPr>
+      </w:pPr>
+      <w:r>
+        <w:rPr>
+          <w:rFonts w:ascii="Times New Roman" w:hAnsi="Times New Roman"/>
           <w:b/>
-        </w:rPr>
-        <w:t xml:space="preserve"> &amp; Frameworks</w:t>
-      </w:r>
-      <w:r>
-        <w:rPr>
-          <w:rFonts w:ascii="Times New Roman" w:hAnsi="Times New Roman" w:cs="Times New Roman"/>
-          <w:b/>
-        </w:rPr>
-        <w:t>:</w:t>
-      </w:r>
-      <w:r>
-        <w:rPr>
-          <w:rFonts w:ascii="Times New Roman" w:hAnsi="Times New Roman" w:cs="Times New Roman"/>
-        </w:rPr>
-        <w:t xml:space="preserve"> </w:t>
-      </w:r>
-      <w:r>
-        <w:rPr>
-          <w:rFonts w:ascii="Times New Roman" w:hAnsi="Times New Roman" w:cs="Times New Roman"/>
-        </w:rPr>
-        <w:t>Java,</w:t>
-      </w:r>
-      <w:r>
-        <w:rPr>
-          <w:rFonts w:ascii="Times New Roman" w:hAnsi="Times New Roman" w:cs="Times New Roman"/>
-        </w:rPr>
-        <w:t xml:space="preserve"> Junit,</w:t>
-      </w:r>
-      <w:r>
-        <w:rPr>
-          <w:rFonts w:ascii="Times New Roman" w:hAnsi="Times New Roman" w:cs="Times New Roman"/>
-        </w:rPr>
-        <w:t xml:space="preserve"> Python,</w:t>
-      </w:r>
-      <w:r>
-        <w:rPr>
-          <w:rFonts w:ascii="Times New Roman" w:hAnsi="Times New Roman" w:cs="Times New Roman"/>
-        </w:rPr>
-        <w:t xml:space="preserve"> Spring,</w:t>
-      </w:r>
-      <w:r>
-        <w:rPr>
-          <w:rFonts w:ascii="Times New Roman" w:hAnsi="Times New Roman" w:cs="Times New Roman"/>
-        </w:rPr>
-        <w:t xml:space="preserve"> SQL</w:t>
-      </w:r>
-      <w:r>
-        <w:rPr>
-          <w:rFonts w:ascii="Times New Roman" w:hAnsi="Times New Roman" w:cs="Times New Roman"/>
-        </w:rPr>
-        <w:t xml:space="preserve">, </w:t>
-      </w:r>
-      <w:r>
-        <w:rPr>
-          <w:rFonts w:ascii="Times New Roman" w:hAnsi="Times New Roman" w:cs="Times New Roman"/>
-        </w:rPr>
-        <w:t>Android</w:t>
-      </w:r>
-    </w:p>
-    <w:p>
-      <w:pPr>
-        <w:spacing w:after="0"/>
-        <w:ind w:left="540"/>
-        <w:rPr>
-          <w:rFonts w:ascii="Times New Roman" w:hAnsi="Times New Roman" w:cs="Times New Roman"/>
-        </w:rPr>
-      </w:pPr>
-      <w:r>
-        <w:rPr>
-          <w:rFonts w:ascii="Times New Roman" w:hAnsi="Times New Roman" w:cs="Times New Roman"/>
-          <w:b/>
-        </w:rPr>
-        <w:t>Tools</w:t>
-      </w:r>
-      <w:r>
-        <w:rPr>
-          <w:rFonts w:ascii="Times New Roman" w:hAnsi="Times New Roman" w:cs="Times New Roman"/>
-          <w:b/>
-        </w:rPr>
-        <w:t>,</w:t>
-      </w:r>
-      <w:r>
-        <w:rPr>
-          <w:rFonts w:ascii="Times New Roman" w:hAnsi="Times New Roman" w:cs="Times New Roman"/>
-          <w:b/>
-        </w:rPr>
-        <w:t xml:space="preserve"> Software</w:t>
-      </w:r>
-      <w:r>
-        <w:rPr>
-          <w:rFonts w:ascii="Times New Roman" w:hAnsi="Times New Roman" w:cs="Times New Roman"/>
-          <w:b/>
-        </w:rPr>
-        <w:t xml:space="preserve"> &amp; Technology</w:t>
-      </w:r>
-      <w:r>
-        <w:rPr>
-          <w:rFonts w:ascii="Times New Roman" w:hAnsi="Times New Roman" w:cs="Times New Roman"/>
-          <w:b/>
-        </w:rPr>
-        <w:t>:</w:t>
-      </w:r>
-      <w:r>
-        <w:rPr>
-          <w:rFonts w:ascii="Times New Roman" w:hAnsi="Times New Roman" w:cs="Times New Roman"/>
-        </w:rPr>
-        <w:t xml:space="preserve"> Git and GitHub,</w:t>
-      </w:r>
-      <w:r>
-        <w:rPr>
-          <w:rFonts w:ascii="Times New Roman" w:hAnsi="Times New Roman" w:cs="Times New Roman"/>
-        </w:rPr>
-        <w:t xml:space="preserve"> Docker,</w:t>
-      </w:r>
-      <w:r>
-        <w:rPr>
-          <w:rFonts w:ascii="Times New Roman" w:hAnsi="Times New Roman" w:cs="Times New Roman"/>
-        </w:rPr>
-        <w:t xml:space="preserve"> MySQL, MongoDB</w:t>
-      </w:r>
-      <w:r>
-        <w:rPr>
-          <w:rFonts w:ascii="Times New Roman" w:hAnsi="Times New Roman" w:cs="Times New Roman"/>
-        </w:rPr>
-        <w:t>,</w:t>
-      </w:r>
-      <w:r>
-        <w:rPr>
-          <w:rFonts w:ascii="Times New Roman" w:hAnsi="Times New Roman" w:cs="Times New Roman"/>
-        </w:rPr>
-        <w:t xml:space="preserve"> Maven,</w:t>
-      </w:r>
-      <w:r>
-        <w:rPr>
-          <w:rFonts w:ascii="Times New Roman" w:hAnsi="Times New Roman" w:cs="Times New Roman"/>
-        </w:rPr>
-        <w:t xml:space="preserve"> Linux</w:t>
-      </w:r>
-      <w:r>
-        <w:rPr>
-          <w:rFonts w:ascii="Times New Roman" w:hAnsi="Times New Roman" w:cs="Times New Roman"/>
-        </w:rPr>
-        <w:t>,</w:t>
-      </w:r>
-      <w:r>
-        <w:rPr>
-          <w:rFonts w:ascii="Times New Roman" w:hAnsi="Times New Roman" w:cs="Times New Roman"/>
-        </w:rPr>
-        <w:t xml:space="preserve"> REST, OAuth2,</w:t>
-      </w:r>
-      <w:r>
-        <w:rPr>
-          <w:rFonts w:ascii="Times New Roman" w:hAnsi="Times New Roman" w:cs="Times New Roman"/>
-        </w:rPr>
-        <w:t xml:space="preserve"> Amazon AWS</w:t>
-      </w:r>
-      <w:r>
-        <w:rPr>
-          <w:rFonts w:ascii="Times New Roman" w:hAnsi="Times New Roman" w:cs="Times New Roman"/>
-        </w:rPr>
-        <w:t xml:space="preserve">, </w:t>
-      </w:r>
-      <w:r>
-        <w:rPr>
-          <w:rFonts w:ascii="Times New Roman" w:hAnsi="Times New Roman" w:cs="Times New Roman"/>
-        </w:rPr>
-        <w:t>Hadoop</w:t>
-      </w:r>
-      <w:r>
-        <w:rPr>
-          <w:rFonts w:ascii="Times New Roman" w:hAnsi="Times New Roman" w:cs="Times New Roman"/>
-        </w:rPr>
-        <w:t xml:space="preserve">, </w:t>
-      </w:r>
-      <w:r>
-        <w:rPr>
-          <w:rFonts w:ascii="Times New Roman" w:hAnsi="Times New Roman" w:cs="Times New Roman"/>
-        </w:rPr>
-        <w:t>Spark</w:t>
-      </w:r>
-      <w:r>
-        <w:rPr>
-          <w:rFonts w:ascii="Times New Roman" w:hAnsi="Times New Roman" w:cs="Times New Roman"/>
-        </w:rPr>
-        <w:t xml:space="preserve">, </w:t>
-      </w:r>
-      <w:r>
-        <w:rPr>
-          <w:rFonts w:ascii="Times New Roman" w:hAnsi="Times New Roman" w:cs="Times New Roman"/>
-        </w:rPr>
-        <w:t>Windows</w:t>
-      </w:r>
-      <w:r>
-        <w:rPr>
-          <w:rFonts w:ascii="Times New Roman" w:hAnsi="Times New Roman" w:cs="Times New Roman"/>
-        </w:rPr>
-        <w:t>.</w:t>
+          <w:bCs/>
+        </w:rPr>
+        <w:t xml:space="preserve">Technologies: </w:t>
+      </w:r>
+      <w:r>
+        <w:rPr>
+          <w:rFonts w:ascii="Times New Roman" w:hAnsi="Times New Roman"/>
+        </w:rPr>
+        <w:t>Java, Spring, MongoDB, MyS</w:t>
+      </w:r>
+      <w:r>
+        <w:rPr>
+          <w:rFonts w:ascii="Times New Roman" w:hAnsi="Times New Roman"/>
+        </w:rPr>
+        <w:t>QL</w:t>
+      </w:r>
+      <w:r>
+        <w:rPr>
+          <w:rFonts w:ascii="Times New Roman" w:hAnsi="Times New Roman"/>
+        </w:rPr>
+        <w:t>, Git and Git</w:t>
+      </w:r>
+      <w:r>
+        <w:rPr>
+          <w:rFonts w:ascii="Times New Roman" w:hAnsi="Times New Roman"/>
+        </w:rPr>
+        <w:t>H</w:t>
+      </w:r>
+      <w:r>
+        <w:rPr>
+          <w:rFonts w:ascii="Times New Roman" w:hAnsi="Times New Roman"/>
+        </w:rPr>
+        <w:t>ub, Linux</w:t>
       </w:r>
     </w:p>
     <w:sectPr>
@@ -3693,7 +3570,7 @@
 </file>
 
 <file path=customXml/itemProps1.xml><?xml version="1.0" encoding="utf-8"?>
-<ds:datastoreItem xmlns:ds="http://schemas.openxmlformats.org/officeDocument/2006/customXml" ds:itemID="{2E812BE4-27A2-463B-84C8-E3E50E11FC93}">
+<ds:datastoreItem xmlns:ds="http://schemas.openxmlformats.org/officeDocument/2006/customXml" ds:itemID="{5DA86EF1-21B5-4C52-8D7E-DE4CF7499C17}">
   <ds:schemaRefs>
     <ds:schemaRef ds:uri="http://schemas.openxmlformats.org/officeDocument/2006/bibliography"/>
   </ds:schemaRefs>

</xml_diff>

<commit_message>
added new project, cleaned up wording some.
</commit_message>
<xml_diff>
--- a/Geoffrey Blech.docx
+++ b/Geoffrey Blech.docx
@@ -1,6 +1,6 @@
 
 <file path=word/document.xml><?xml version="1.0" encoding="utf-8"?>
-<w:document xmlns:wpc="http://schemas.microsoft.com/office/word/2010/wordprocessingCanvas" xmlns:cx="http://schemas.microsoft.com/office/drawing/2014/chartex" xmlns:cx1="http://schemas.microsoft.com/office/drawing/2015/9/8/chartex" xmlns:cx2="http://schemas.microsoft.com/office/drawing/2015/10/21/chartex" xmlns:cx3="http://schemas.microsoft.com/office/drawing/2016/5/9/chartex" xmlns:cx4="http://schemas.microsoft.com/office/drawing/2016/5/10/chartex" xmlns:cx5="http://schemas.microsoft.com/office/drawing/2016/5/11/chartex" xmlns:cx6="http://schemas.microsoft.com/office/drawing/2016/5/12/chartex" xmlns:cx7="http://schemas.microsoft.com/office/drawing/2016/5/13/chartex" xmlns:cx8="http://schemas.microsoft.com/office/drawing/2016/5/14/chartex" xmlns:mc="http://schemas.openxmlformats.org/markup-compatibility/2006" xmlns:aink="http://schemas.microsoft.com/office/drawing/2016/ink" xmlns:am3d="http://schemas.microsoft.com/office/drawing/2017/model3d" xmlns:o="urn:schemas-microsoft-com:office:office" xmlns:r="http://schemas.openxmlformats.org/officeDocument/2006/relationships" xmlns:m="http://schemas.openxmlformats.org/officeDocument/2006/math" xmlns:v="urn:schemas-microsoft-com:vml" xmlns:wp14="http://schemas.microsoft.com/office/word/2010/wordprocessingDrawing" xmlns:wp="http://schemas.openxmlformats.org/drawingml/2006/wordprocessingDrawing" xmlns:w10="urn:schemas-microsoft-com:office:word" xmlns:w="http://schemas.openxmlformats.org/wordprocessingml/2006/main" xmlns:w14="http://schemas.microsoft.com/office/word/2010/wordml" xmlns:w15="http://schemas.microsoft.com/office/word/2012/wordml" xmlns:w16cid="http://schemas.microsoft.com/office/word/2016/wordml/cid" xmlns:w16se="http://schemas.microsoft.com/office/word/2015/wordml/symex" xmlns:wpg="http://schemas.microsoft.com/office/word/2010/wordprocessingGroup" xmlns:wpi="http://schemas.microsoft.com/office/word/2010/wordprocessingInk" xmlns:wne="http://schemas.microsoft.com/office/word/2006/wordml" xmlns:wps="http://schemas.microsoft.com/office/word/2010/wordprocessingShape" mc:Ignorable="w14 w15 w16se w16cid wp14">
+<w:document xmlns:wpc="http://schemas.microsoft.com/office/word/2010/wordprocessingCanvas" xmlns:cx="http://schemas.microsoft.com/office/drawing/2014/chartex" xmlns:cx1="http://schemas.microsoft.com/office/drawing/2015/9/8/chartex" xmlns:cx2="http://schemas.microsoft.com/office/drawing/2015/10/21/chartex" xmlns:cx3="http://schemas.microsoft.com/office/drawing/2016/5/9/chartex" xmlns:cx4="http://schemas.microsoft.com/office/drawing/2016/5/10/chartex" xmlns:cx5="http://schemas.microsoft.com/office/drawing/2016/5/11/chartex" xmlns:cx6="http://schemas.microsoft.com/office/drawing/2016/5/12/chartex" xmlns:cx7="http://schemas.microsoft.com/office/drawing/2016/5/13/chartex" xmlns:cx8="http://schemas.microsoft.com/office/drawing/2016/5/14/chartex" xmlns:mc="http://schemas.openxmlformats.org/markup-compatibility/2006" xmlns:aink="http://schemas.microsoft.com/office/drawing/2016/ink" xmlns:am3d="http://schemas.microsoft.com/office/drawing/2017/model3d" xmlns:o="urn:schemas-microsoft-com:office:office" xmlns:r="http://schemas.openxmlformats.org/officeDocument/2006/relationships" xmlns:m="http://schemas.openxmlformats.org/officeDocument/2006/math" xmlns:v="urn:schemas-microsoft-com:vml" xmlns:wp14="http://schemas.microsoft.com/office/word/2010/wordprocessingDrawing" xmlns:wp="http://schemas.openxmlformats.org/drawingml/2006/wordprocessingDrawing" xmlns:w10="urn:schemas-microsoft-com:office:word" xmlns:w="http://schemas.openxmlformats.org/wordprocessingml/2006/main" xmlns:w14="http://schemas.microsoft.com/office/word/2010/wordml" xmlns:w15="http://schemas.microsoft.com/office/word/2012/wordml" xmlns:w16cex="http://schemas.microsoft.com/office/word/2018/wordml/cex" xmlns:w16cid="http://schemas.microsoft.com/office/word/2016/wordml/cid" xmlns:w16="http://schemas.microsoft.com/office/word/2018/wordml" xmlns:w16se="http://schemas.microsoft.com/office/word/2015/wordml/symex" xmlns:wpg="http://schemas.microsoft.com/office/word/2010/wordprocessingGroup" xmlns:wpi="http://schemas.microsoft.com/office/word/2010/wordprocessingInk" xmlns:wne="http://schemas.microsoft.com/office/word/2006/wordml" xmlns:wps="http://schemas.microsoft.com/office/word/2010/wordprocessingShape" mc:Ignorable="w14 w15 w16se w16cid w16 w16cex wp14">
   <w:body>
     <w:p>
       <w:pPr>
@@ -13,6 +13,7 @@
         <w:jc w:val="center"/>
         <w:rPr>
           <w:rFonts w:ascii="Times New Roman" w:hAnsi="Times New Roman"/>
+          <w:color w:val="000000" w:themeColor="text1"/>
           <w:sz w:val="72"/>
           <w:szCs w:val="56"/>
         </w:rPr>
@@ -20,6 +21,7 @@
       <w:r>
         <w:rPr>
           <w:rFonts w:ascii="Times New Roman" w:hAnsi="Times New Roman"/>
+          <w:color w:val="000000" w:themeColor="text1"/>
           <w:sz w:val="72"/>
           <w:szCs w:val="56"/>
         </w:rPr>
@@ -37,6 +39,7 @@
         <w:jc w:val="center"/>
         <w:rPr>
           <w:rFonts w:ascii="Times New Roman" w:hAnsi="Times New Roman"/>
+          <w:color w:val="000000" w:themeColor="text1"/>
           <w:sz w:val="32"/>
           <w:szCs w:val="28"/>
         </w:rPr>
@@ -44,6 +47,7 @@
       <w:r>
         <w:rPr>
           <w:rFonts w:ascii="Times New Roman" w:hAnsi="Times New Roman"/>
+          <w:color w:val="000000" w:themeColor="text1"/>
           <w:sz w:val="32"/>
           <w:szCs w:val="28"/>
         </w:rPr>
@@ -54,6 +58,7 @@
           <w:rFonts w:ascii="Times New Roman" w:hAnsi="Times New Roman"/>
           <w:b/>
           <w:bCs/>
+          <w:color w:val="000000" w:themeColor="text1"/>
           <w:sz w:val="32"/>
           <w:szCs w:val="28"/>
         </w:rPr>
@@ -62,36 +67,51 @@
       <w:r>
         <w:rPr>
           <w:rFonts w:ascii="Times New Roman" w:hAnsi="Times New Roman"/>
+          <w:color w:val="000000" w:themeColor="text1"/>
           <w:sz w:val="32"/>
           <w:szCs w:val="28"/>
         </w:rPr>
-        <w:t xml:space="preserve"> </w:t>
-      </w:r>
-      <w:r>
-        <w:rPr>
-          <w:rFonts w:ascii="Times New Roman" w:hAnsi="Times New Roman"/>
+        <w:t xml:space="preserve"> github.com/</w:t>
+      </w:r>
+      <w:proofErr w:type="spellStart"/>
+      <w:r>
+        <w:rPr>
+          <w:rFonts w:ascii="Times New Roman" w:hAnsi="Times New Roman"/>
+          <w:color w:val="000000" w:themeColor="text1"/>
           <w:sz w:val="32"/>
           <w:szCs w:val="28"/>
         </w:rPr>
-        <w:t>github.com/</w:t>
-      </w:r>
-      <w:proofErr w:type="spellStart"/>
-      <w:r>
-        <w:rPr>
-          <w:rFonts w:ascii="Times New Roman" w:hAnsi="Times New Roman"/>
+        <w:t>gdblech</w:t>
+      </w:r>
+      <w:proofErr w:type="spellEnd"/>
+      <w:r>
+        <w:rPr>
+          <w:rFonts w:ascii="Times New Roman" w:hAnsi="Times New Roman"/>
+          <w:color w:val="000000" w:themeColor="text1"/>
           <w:sz w:val="32"/>
           <w:szCs w:val="28"/>
         </w:rPr>
-        <w:t>gdblech</w:t>
-      </w:r>
-      <w:proofErr w:type="spellEnd"/>
-      <w:r>
-        <w:rPr>
-          <w:rFonts w:ascii="Times New Roman" w:hAnsi="Times New Roman"/>
+        <w:t xml:space="preserve"> </w:t>
+      </w:r>
+      <w:r>
+        <w:rPr>
+          <w:rFonts w:ascii="Times New Roman" w:hAnsi="Times New Roman"/>
+          <w:b/>
+          <w:bCs/>
+          <w:color w:val="000000" w:themeColor="text1"/>
           <w:sz w:val="32"/>
           <w:szCs w:val="28"/>
         </w:rPr>
-        <w:t xml:space="preserve"> || 330-835-7492</w:t>
+        <w:t>||</w:t>
+      </w:r>
+      <w:r>
+        <w:rPr>
+          <w:rFonts w:ascii="Times New Roman" w:hAnsi="Times New Roman"/>
+          <w:color w:val="000000" w:themeColor="text1"/>
+          <w:sz w:val="32"/>
+          <w:szCs w:val="28"/>
+        </w:rPr>
+        <w:t xml:space="preserve"> 330-835-7492</w:t>
       </w:r>
     </w:p>
     <w:p>
@@ -105,6 +125,7 @@
         <w:jc w:val="center"/>
         <w:rPr>
           <w:rFonts w:ascii="Times New Roman" w:hAnsi="Times New Roman"/>
+          <w:color w:val="000000" w:themeColor="text1"/>
           <w:sz w:val="32"/>
           <w:szCs w:val="28"/>
         </w:rPr>
@@ -118,11 +139,13 @@
         <w:spacing w:after="0"/>
         <w:rPr>
           <w:rFonts w:ascii="Times New Roman" w:hAnsi="Times New Roman" w:cs="Times New Roman"/>
+          <w:color w:val="000000" w:themeColor="text1"/>
         </w:rPr>
       </w:pPr>
       <w:r>
         <w:rPr>
           <w:rFonts w:ascii="Times New Roman" w:hAnsi="Times New Roman" w:cs="Times New Roman"/>
+          <w:color w:val="000000" w:themeColor="text1"/>
           <w:sz w:val="28"/>
           <w:szCs w:val="28"/>
         </w:rPr>
@@ -131,6 +154,7 @@
       <w:r>
         <w:rPr>
           <w:rFonts w:ascii="Times New Roman" w:hAnsi="Times New Roman" w:cs="Times New Roman"/>
+          <w:color w:val="000000" w:themeColor="text1"/>
           <w:sz w:val="28"/>
           <w:szCs w:val="28"/>
         </w:rPr>
@@ -140,12 +164,14 @@
       <w:r>
         <w:rPr>
           <w:rFonts w:ascii="Times New Roman" w:hAnsi="Times New Roman" w:cs="Times New Roman"/>
+          <w:color w:val="000000" w:themeColor="text1"/>
         </w:rPr>
         <w:tab/>
       </w:r>
       <w:r>
         <w:rPr>
           <w:rFonts w:ascii="Times New Roman" w:hAnsi="Times New Roman" w:cs="Times New Roman"/>
+          <w:color w:val="000000" w:themeColor="text1"/>
         </w:rPr>
         <w:tab/>
       </w:r>
@@ -159,8 +185,9 @@
           <w:rFonts w:ascii="Times New Roman" w:hAnsi="Times New Roman"/>
           <w:b/>
           <w:i w:val="0"/>
-          <w:sz w:val="24"/>
-          <w:szCs w:val="24"/>
+          <w:color w:val="000000" w:themeColor="text1"/>
+          <w:sz w:val="28"/>
+          <w:szCs w:val="28"/>
         </w:rPr>
       </w:pPr>
       <w:r>
@@ -168,8 +195,9 @@
           <w:rFonts w:ascii="Times New Roman" w:hAnsi="Times New Roman"/>
           <w:b/>
           <w:i w:val="0"/>
-          <w:sz w:val="24"/>
-          <w:szCs w:val="24"/>
+          <w:color w:val="000000" w:themeColor="text1"/>
+          <w:sz w:val="28"/>
+          <w:szCs w:val="28"/>
         </w:rPr>
         <w:t>Software Develope</w:t>
       </w:r>
@@ -178,8 +206,9 @@
           <w:rFonts w:ascii="Times New Roman" w:hAnsi="Times New Roman"/>
           <w:b/>
           <w:i w:val="0"/>
-          <w:sz w:val="24"/>
-          <w:szCs w:val="24"/>
+          <w:color w:val="000000" w:themeColor="text1"/>
+          <w:sz w:val="28"/>
+          <w:szCs w:val="28"/>
         </w:rPr>
         <w:t>r</w:t>
       </w:r>
@@ -188,8 +217,9 @@
           <w:rFonts w:ascii="Times New Roman" w:hAnsi="Times New Roman"/>
           <w:b/>
           <w:i w:val="0"/>
-          <w:sz w:val="24"/>
-          <w:szCs w:val="24"/>
+          <w:color w:val="000000" w:themeColor="text1"/>
+          <w:sz w:val="28"/>
+          <w:szCs w:val="28"/>
         </w:rPr>
         <w:t xml:space="preserve"> - </w:t>
       </w:r>
@@ -198,14 +228,11 @@
           <w:rFonts w:ascii="Times New Roman" w:hAnsi="Times New Roman"/>
           <w:b/>
           <w:bCs/>
-        </w:rPr>
-        <w:t>Infosys ltd</w:t>
-      </w:r>
-      <w:r>
-        <w:rPr>
-          <w:rFonts w:ascii="Times New Roman" w:hAnsi="Times New Roman"/>
-        </w:rPr>
-        <w:t>.</w:t>
+          <w:color w:val="000000" w:themeColor="text1"/>
+          <w:sz w:val="28"/>
+          <w:szCs w:val="28"/>
+        </w:rPr>
+        <w:t>Infosys ltd.</w:t>
       </w:r>
     </w:p>
     <w:p>
@@ -219,47 +246,67 @@
         <w:ind w:left="360" w:hanging="360"/>
         <w:rPr>
           <w:rFonts w:ascii="Times New Roman" w:hAnsi="Times New Roman"/>
-        </w:rPr>
-      </w:pPr>
-      <w:r>
-        <w:rPr>
-          <w:rFonts w:ascii="Times New Roman" w:hAnsi="Times New Roman"/>
+          <w:color w:val="000000" w:themeColor="text1"/>
+          <w:sz w:val="24"/>
+          <w:szCs w:val="22"/>
+        </w:rPr>
+      </w:pPr>
+      <w:r>
+        <w:rPr>
+          <w:rFonts w:ascii="Times New Roman" w:hAnsi="Times New Roman"/>
+          <w:color w:val="000000" w:themeColor="text1"/>
         </w:rPr>
         <w:tab/>
       </w:r>
       <w:r>
         <w:rPr>
           <w:rFonts w:ascii="Times New Roman" w:hAnsi="Times New Roman"/>
+          <w:color w:val="000000" w:themeColor="text1"/>
         </w:rPr>
         <w:tab/>
       </w:r>
       <w:r>
         <w:rPr>
           <w:rFonts w:ascii="Times New Roman" w:hAnsi="Times New Roman"/>
+          <w:color w:val="000000" w:themeColor="text1"/>
+          <w:sz w:val="24"/>
+          <w:szCs w:val="22"/>
         </w:rPr>
         <w:t xml:space="preserve">January </w:t>
       </w:r>
       <w:r>
         <w:rPr>
           <w:rFonts w:ascii="Times New Roman" w:hAnsi="Times New Roman"/>
+          <w:color w:val="000000" w:themeColor="text1"/>
+          <w:sz w:val="24"/>
+          <w:szCs w:val="22"/>
         </w:rPr>
         <w:t>201</w:t>
       </w:r>
       <w:r>
         <w:rPr>
           <w:rFonts w:ascii="Times New Roman" w:hAnsi="Times New Roman"/>
+          <w:color w:val="000000" w:themeColor="text1"/>
+          <w:sz w:val="24"/>
+          <w:szCs w:val="22"/>
         </w:rPr>
         <w:t>9</w:t>
       </w:r>
       <w:r>
         <w:rPr>
           <w:rFonts w:ascii="Times New Roman" w:hAnsi="Times New Roman"/>
+          <w:color w:val="000000" w:themeColor="text1"/>
+          <w:sz w:val="24"/>
+          <w:szCs w:val="22"/>
         </w:rPr>
         <w:t xml:space="preserve"> –</w:t>
       </w:r>
       <w:r>
         <w:rPr>
           <w:rFonts w:ascii="Times New Roman" w:hAnsi="Times New Roman"/>
+          <w:color w:val="000000" w:themeColor="text1"/>
+          <w:sz w:val="24"/>
+          <w:szCs w:val="22"/>
         </w:rPr>
         <w:t xml:space="preserve"> current</w:t>
       </w:r>
@@ -275,31 +322,73 @@
         <w:ind w:left="1080"/>
         <w:rPr>
           <w:rFonts w:ascii="Times New Roman" w:hAnsi="Times New Roman"/>
-        </w:rPr>
-      </w:pPr>
-      <w:r>
-        <w:rPr>
-          <w:rFonts w:ascii="Times New Roman" w:hAnsi="Times New Roman"/>
-        </w:rPr>
-        <w:t xml:space="preserve">Automated data transformation </w:t>
-      </w:r>
-      <w:r>
-        <w:rPr>
-          <w:rFonts w:ascii="Times New Roman" w:hAnsi="Times New Roman"/>
-        </w:rPr>
-        <w:t xml:space="preserve">after ingestion </w:t>
-      </w:r>
-      <w:r>
-        <w:rPr>
-          <w:rFonts w:ascii="Times New Roman" w:hAnsi="Times New Roman"/>
-        </w:rPr>
-        <w:t>using Bash and Spark</w:t>
-      </w:r>
-      <w:r>
-        <w:rPr>
-          <w:rFonts w:ascii="Times New Roman" w:hAnsi="Times New Roman"/>
-        </w:rPr>
-        <w:t>, transforming all raw incoming data into a consistent format (JSON).</w:t>
+          <w:color w:val="000000" w:themeColor="text1"/>
+          <w:sz w:val="24"/>
+          <w:szCs w:val="22"/>
+        </w:rPr>
+      </w:pPr>
+      <w:r>
+        <w:rPr>
+          <w:rFonts w:ascii="Times New Roman" w:hAnsi="Times New Roman"/>
+          <w:color w:val="000000" w:themeColor="text1"/>
+          <w:sz w:val="24"/>
+          <w:szCs w:val="22"/>
+        </w:rPr>
+        <w:t>Worked in IB</w:t>
+      </w:r>
+      <w:r>
+        <w:rPr>
+          <w:rFonts w:ascii="Times New Roman" w:hAnsi="Times New Roman"/>
+          <w:color w:val="000000" w:themeColor="text1"/>
+          <w:sz w:val="24"/>
+          <w:szCs w:val="22"/>
+        </w:rPr>
+        <w:t>M</w:t>
+      </w:r>
+      <w:r>
+        <w:rPr>
+          <w:rFonts w:ascii="Times New Roman" w:hAnsi="Times New Roman"/>
+          <w:color w:val="000000" w:themeColor="text1"/>
+          <w:sz w:val="24"/>
+          <w:szCs w:val="22"/>
+        </w:rPr>
+        <w:t xml:space="preserve"> Infosphere</w:t>
+      </w:r>
+      <w:r>
+        <w:rPr>
+          <w:rFonts w:ascii="Times New Roman" w:hAnsi="Times New Roman"/>
+          <w:color w:val="000000" w:themeColor="text1"/>
+          <w:sz w:val="24"/>
+          <w:szCs w:val="22"/>
+        </w:rPr>
+        <w:t xml:space="preserve"> streamlining the</w:t>
+      </w:r>
+      <w:r>
+        <w:rPr>
+          <w:rFonts w:ascii="Times New Roman" w:hAnsi="Times New Roman"/>
+          <w:color w:val="000000" w:themeColor="text1"/>
+          <w:sz w:val="24"/>
+          <w:szCs w:val="22"/>
+        </w:rPr>
+        <w:t xml:space="preserve"> </w:t>
+      </w:r>
+      <w:r>
+        <w:rPr>
+          <w:rFonts w:ascii="Times New Roman" w:hAnsi="Times New Roman"/>
+          <w:color w:val="000000" w:themeColor="text1"/>
+          <w:sz w:val="24"/>
+          <w:szCs w:val="22"/>
+        </w:rPr>
+        <w:t>fulfilment of customer information requests</w:t>
+      </w:r>
+      <w:r>
+        <w:rPr>
+          <w:rFonts w:ascii="Times New Roman" w:hAnsi="Times New Roman"/>
+          <w:color w:val="000000" w:themeColor="text1"/>
+          <w:sz w:val="24"/>
+          <w:szCs w:val="22"/>
+        </w:rPr>
+        <w:t xml:space="preserve"> in an integrated environment.</w:t>
       </w:r>
     </w:p>
     <w:p>
@@ -313,25 +402,37 @@
         <w:ind w:left="1080"/>
         <w:rPr>
           <w:rFonts w:ascii="Times New Roman" w:hAnsi="Times New Roman"/>
-        </w:rPr>
-      </w:pPr>
-      <w:r>
-        <w:rPr>
-          <w:rFonts w:ascii="Times New Roman" w:hAnsi="Times New Roman"/>
-        </w:rPr>
-        <w:t>Worked in IB</w:t>
-      </w:r>
-      <w:r>
-        <w:rPr>
-          <w:rFonts w:ascii="Times New Roman" w:hAnsi="Times New Roman"/>
-        </w:rPr>
-        <w:t>M</w:t>
-      </w:r>
-      <w:r>
-        <w:rPr>
-          <w:rFonts w:ascii="Times New Roman" w:hAnsi="Times New Roman"/>
-        </w:rPr>
-        <w:t xml:space="preserve"> Infosphere generating customer information files in an integrated environment.</w:t>
+          <w:color w:val="000000" w:themeColor="text1"/>
+          <w:sz w:val="24"/>
+          <w:szCs w:val="22"/>
+        </w:rPr>
+      </w:pPr>
+      <w:r>
+        <w:rPr>
+          <w:rFonts w:ascii="Times New Roman" w:hAnsi="Times New Roman"/>
+          <w:color w:val="000000" w:themeColor="text1"/>
+          <w:sz w:val="24"/>
+          <w:szCs w:val="22"/>
+        </w:rPr>
+        <w:t xml:space="preserve">Wrote Bash and SQL commands in IBM DataStage to extract, transform and load (ETL) customer information for use by other </w:t>
+      </w:r>
+      <w:r>
+        <w:rPr>
+          <w:rFonts w:ascii="Times New Roman" w:hAnsi="Times New Roman"/>
+          <w:color w:val="000000" w:themeColor="text1"/>
+          <w:sz w:val="24"/>
+          <w:szCs w:val="22"/>
+        </w:rPr>
+        <w:t>services</w:t>
+      </w:r>
+      <w:r>
+        <w:rPr>
+          <w:rFonts w:ascii="Times New Roman" w:hAnsi="Times New Roman"/>
+          <w:color w:val="000000" w:themeColor="text1"/>
+          <w:sz w:val="24"/>
+          <w:szCs w:val="22"/>
+        </w:rPr>
+        <w:t xml:space="preserve">. </w:t>
       </w:r>
     </w:p>
     <w:p>
@@ -345,13 +446,73 @@
         <w:ind w:left="1080"/>
         <w:rPr>
           <w:rFonts w:ascii="Times New Roman" w:hAnsi="Times New Roman"/>
-        </w:rPr>
-      </w:pPr>
-      <w:r>
-        <w:rPr>
-          <w:rFonts w:ascii="Times New Roman" w:hAnsi="Times New Roman"/>
-        </w:rPr>
-        <w:t xml:space="preserve">Wrote Bash and SQL commands in IBM DataStage to extract, transform and load (ETL) customer information for use by other processes. </w:t>
+          <w:color w:val="000000" w:themeColor="text1"/>
+          <w:sz w:val="24"/>
+          <w:szCs w:val="22"/>
+        </w:rPr>
+      </w:pPr>
+      <w:r>
+        <w:rPr>
+          <w:rFonts w:ascii="Times New Roman" w:hAnsi="Times New Roman"/>
+          <w:color w:val="000000" w:themeColor="text1"/>
+          <w:sz w:val="24"/>
+          <w:szCs w:val="22"/>
+        </w:rPr>
+        <w:t>Created an automated unit testing tool for data lake merger</w:t>
+      </w:r>
+      <w:r>
+        <w:rPr>
+          <w:rFonts w:ascii="Times New Roman" w:hAnsi="Times New Roman"/>
+          <w:color w:val="000000" w:themeColor="text1"/>
+          <w:sz w:val="24"/>
+          <w:szCs w:val="22"/>
+        </w:rPr>
+        <w:t xml:space="preserve"> and migration</w:t>
+      </w:r>
+      <w:r>
+        <w:rPr>
+          <w:rFonts w:ascii="Times New Roman" w:hAnsi="Times New Roman"/>
+          <w:color w:val="000000" w:themeColor="text1"/>
+          <w:sz w:val="24"/>
+          <w:szCs w:val="22"/>
+        </w:rPr>
+        <w:t xml:space="preserve"> </w:t>
+      </w:r>
+      <w:r>
+        <w:rPr>
+          <w:rFonts w:ascii="Times New Roman" w:hAnsi="Times New Roman"/>
+          <w:color w:val="000000" w:themeColor="text1"/>
+          <w:sz w:val="24"/>
+          <w:szCs w:val="22"/>
+        </w:rPr>
+        <w:t>error checking using Scala</w:t>
+      </w:r>
+      <w:r>
+        <w:rPr>
+          <w:rFonts w:ascii="Times New Roman" w:hAnsi="Times New Roman"/>
+          <w:color w:val="000000" w:themeColor="text1"/>
+          <w:sz w:val="24"/>
+          <w:szCs w:val="22"/>
+        </w:rPr>
+        <w:t>,</w:t>
+      </w:r>
+      <w:r>
+        <w:rPr>
+          <w:rFonts w:ascii="Times New Roman" w:hAnsi="Times New Roman"/>
+          <w:color w:val="000000" w:themeColor="text1"/>
+          <w:sz w:val="24"/>
+          <w:szCs w:val="22"/>
+        </w:rPr>
+        <w:t xml:space="preserve"> Java</w:t>
+      </w:r>
+      <w:r>
+        <w:rPr>
+          <w:rFonts w:ascii="Times New Roman" w:hAnsi="Times New Roman"/>
+          <w:color w:val="000000" w:themeColor="text1"/>
+          <w:sz w:val="24"/>
+          <w:szCs w:val="22"/>
+        </w:rPr>
+        <w:t>, and Spark.</w:t>
       </w:r>
     </w:p>
     <w:p>
@@ -365,14 +526,31 @@
         <w:ind w:left="1080"/>
         <w:rPr>
           <w:rFonts w:ascii="Times New Roman" w:hAnsi="Times New Roman"/>
-        </w:rPr>
-      </w:pPr>
-      <w:r>
-        <w:rPr>
-          <w:rFonts w:ascii="Times New Roman" w:hAnsi="Times New Roman"/>
-        </w:rPr>
-        <w:t xml:space="preserve">Created an automated unit testing tool for data lake merger error checking using Scala and Java </w:t>
-      </w:r>
+          <w:color w:val="000000" w:themeColor="text1"/>
+          <w:sz w:val="24"/>
+          <w:szCs w:val="22"/>
+        </w:rPr>
+      </w:pPr>
+      <w:r>
+        <w:rPr>
+          <w:rFonts w:ascii="Times New Roman" w:hAnsi="Times New Roman"/>
+          <w:color w:val="000000" w:themeColor="text1"/>
+          <w:sz w:val="24"/>
+          <w:szCs w:val="22"/>
+        </w:rPr>
+        <w:t xml:space="preserve">Was a leader in the teams transition from Waterfall to Agile </w:t>
+      </w:r>
+      <w:proofErr w:type="gramStart"/>
+      <w:r>
+        <w:rPr>
+          <w:rFonts w:ascii="Times New Roman" w:hAnsi="Times New Roman"/>
+          <w:color w:val="000000" w:themeColor="text1"/>
+          <w:sz w:val="24"/>
+          <w:szCs w:val="22"/>
+        </w:rPr>
+        <w:t>methodology.</w:t>
+      </w:r>
+      <w:proofErr w:type="gramEnd"/>
     </w:p>
     <w:p>
       <w:pPr>
@@ -385,6 +563,9 @@
         <w:ind w:left="720"/>
         <w:rPr>
           <w:rFonts w:ascii="Times New Roman" w:hAnsi="Times New Roman"/>
+          <w:color w:val="000000" w:themeColor="text1"/>
+          <w:sz w:val="24"/>
+          <w:szCs w:val="22"/>
         </w:rPr>
       </w:pPr>
       <w:r>
@@ -392,24 +573,41 @@
           <w:rFonts w:ascii="Times New Roman" w:hAnsi="Times New Roman"/>
           <w:b/>
           <w:bCs/>
-        </w:rPr>
-        <w:t>Technologies:</w:t>
-      </w:r>
-      <w:r>
-        <w:rPr>
-          <w:rFonts w:ascii="Times New Roman" w:hAnsi="Times New Roman"/>
-          <w:b/>
-          <w:bCs/>
-        </w:rPr>
-        <w:t xml:space="preserve"> </w:t>
-      </w:r>
-      <w:r>
-        <w:rPr>
-          <w:rFonts w:ascii="Times New Roman" w:hAnsi="Times New Roman"/>
-        </w:rPr>
-        <w:t>Python, Java, MySQL, MongoDB, Linux, Hadoop, and Spark</w:t>
+          <w:color w:val="000000" w:themeColor="text1"/>
+          <w:sz w:val="24"/>
+          <w:szCs w:val="22"/>
+        </w:rPr>
+        <w:t xml:space="preserve">Technologies: </w:t>
+      </w:r>
+      <w:r>
+        <w:rPr>
+          <w:rFonts w:ascii="Times New Roman" w:hAnsi="Times New Roman"/>
+          <w:color w:val="000000" w:themeColor="text1"/>
+          <w:sz w:val="24"/>
+          <w:szCs w:val="22"/>
+        </w:rPr>
+        <w:t xml:space="preserve">Java, </w:t>
+      </w:r>
+      <w:r>
+        <w:rPr>
+          <w:rFonts w:ascii="Times New Roman" w:hAnsi="Times New Roman"/>
+          <w:color w:val="000000" w:themeColor="text1"/>
+          <w:sz w:val="24"/>
+          <w:szCs w:val="22"/>
+        </w:rPr>
+        <w:t>Scala,</w:t>
+      </w:r>
+      <w:r>
+        <w:rPr>
+          <w:rFonts w:ascii="Times New Roman" w:hAnsi="Times New Roman"/>
+          <w:color w:val="000000" w:themeColor="text1"/>
+          <w:sz w:val="24"/>
+          <w:szCs w:val="22"/>
+        </w:rPr>
+        <w:t xml:space="preserve"> Linux, and Spark</w:t>
       </w:r>
     </w:p>
+    <w:bookmarkEnd w:id="0"/>
     <w:p>
       <w:pPr>
         <w:pStyle w:val="Achievement"/>
@@ -418,340 +616,9 @@
           <w:numId w:val="0"/>
         </w:numPr>
         <w:spacing w:before="0" w:after="0"/>
-        <w:ind w:left="720"/>
-        <w:rPr>
-          <w:rFonts w:ascii="Times New Roman" w:hAnsi="Times New Roman"/>
-        </w:rPr>
-      </w:pPr>
-    </w:p>
-    <w:p>
-      <w:pPr>
-        <w:pStyle w:val="JobTitle"/>
-        <w:spacing w:before="0" w:after="0"/>
-        <w:ind w:left="810" w:hanging="450"/>
-        <w:rPr>
-          <w:rFonts w:ascii="Times New Roman" w:hAnsi="Times New Roman"/>
-          <w:b/>
-          <w:i w:val="0"/>
-          <w:sz w:val="24"/>
-          <w:szCs w:val="24"/>
-        </w:rPr>
-      </w:pPr>
-      <w:r>
-        <w:rPr>
-          <w:rFonts w:ascii="Times New Roman" w:hAnsi="Times New Roman"/>
-          <w:b/>
-          <w:i w:val="0"/>
-          <w:sz w:val="24"/>
-          <w:szCs w:val="24"/>
-        </w:rPr>
-        <w:t>Help Desk Tech</w:t>
-      </w:r>
-      <w:r>
-        <w:rPr>
-          <w:rFonts w:ascii="Times New Roman" w:hAnsi="Times New Roman"/>
-          <w:b/>
-          <w:i w:val="0"/>
-          <w:sz w:val="24"/>
-          <w:szCs w:val="24"/>
-        </w:rPr>
-        <w:t>nician</w:t>
-      </w:r>
-      <w:r>
-        <w:rPr>
-          <w:rFonts w:ascii="Times New Roman" w:hAnsi="Times New Roman"/>
-          <w:b/>
-          <w:i w:val="0"/>
-          <w:sz w:val="24"/>
-          <w:szCs w:val="24"/>
-        </w:rPr>
-        <w:t xml:space="preserve"> -</w:t>
-      </w:r>
-      <w:r>
-        <w:rPr>
-          <w:rFonts w:ascii="Times New Roman" w:hAnsi="Times New Roman"/>
-          <w:b/>
-          <w:i w:val="0"/>
-          <w:sz w:val="24"/>
-          <w:szCs w:val="24"/>
-        </w:rPr>
-        <w:tab/>
-      </w:r>
-      <w:r>
-        <w:rPr>
-          <w:rFonts w:ascii="Times New Roman" w:hAnsi="Times New Roman"/>
-          <w:b/>
-          <w:bCs/>
-          <w:sz w:val="24"/>
-        </w:rPr>
-        <w:t>Liberty Healthcare Management</w:t>
-      </w:r>
-    </w:p>
-    <w:p>
-      <w:pPr>
-        <w:pStyle w:val="Achievement"/>
-        <w:numPr>
-          <w:ilvl w:val="0"/>
-          <w:numId w:val="0"/>
-        </w:numPr>
-        <w:spacing w:before="0" w:after="0"/>
-        <w:ind w:left="360" w:firstLine="360"/>
-        <w:rPr>
-          <w:rFonts w:ascii="Times New Roman" w:hAnsi="Times New Roman"/>
-        </w:rPr>
-      </w:pPr>
-      <w:r>
-        <w:rPr>
-          <w:rFonts w:ascii="Times New Roman" w:hAnsi="Times New Roman"/>
-        </w:rPr>
-        <w:t>April 2012 – November 2014</w:t>
-      </w:r>
-    </w:p>
-    <w:p>
-      <w:pPr>
-        <w:pStyle w:val="Achievement"/>
-        <w:tabs>
-          <w:tab w:val="clear" w:pos="360"/>
-          <w:tab w:val="num" w:pos="1080"/>
-        </w:tabs>
-        <w:spacing w:before="0" w:after="0"/>
-        <w:ind w:left="1080"/>
-        <w:rPr>
-          <w:rFonts w:ascii="Times New Roman" w:hAnsi="Times New Roman"/>
-        </w:rPr>
-      </w:pPr>
-      <w:r>
-        <w:rPr>
-          <w:rFonts w:ascii="Times New Roman" w:hAnsi="Times New Roman"/>
-        </w:rPr>
-        <w:t>Developed</w:t>
-      </w:r>
-      <w:r>
-        <w:rPr>
-          <w:rFonts w:ascii="Times New Roman" w:hAnsi="Times New Roman"/>
-        </w:rPr>
-        <w:t xml:space="preserve"> DOS batch scripts</w:t>
-      </w:r>
-      <w:r>
-        <w:rPr>
-          <w:rFonts w:ascii="Times New Roman" w:hAnsi="Times New Roman"/>
-        </w:rPr>
-        <w:t xml:space="preserve"> </w:t>
-      </w:r>
-      <w:r>
-        <w:rPr>
-          <w:rFonts w:ascii="Times New Roman" w:hAnsi="Times New Roman"/>
-        </w:rPr>
-        <w:t xml:space="preserve">for Cerner Database system diagnostics, increasing the speed </w:t>
-      </w:r>
-      <w:r>
-        <w:rPr>
-          <w:rFonts w:ascii="Times New Roman" w:hAnsi="Times New Roman"/>
-        </w:rPr>
-        <w:t>of</w:t>
-      </w:r>
-      <w:r>
-        <w:rPr>
-          <w:rFonts w:ascii="Times New Roman" w:hAnsi="Times New Roman"/>
-        </w:rPr>
-        <w:t xml:space="preserve"> </w:t>
-      </w:r>
-      <w:r>
-        <w:rPr>
-          <w:rFonts w:ascii="Times New Roman" w:hAnsi="Times New Roman"/>
-        </w:rPr>
-        <w:t xml:space="preserve">database corruption detection from several hours to 20 minutes on average. </w:t>
-      </w:r>
-    </w:p>
-    <w:p>
-      <w:pPr>
-        <w:pStyle w:val="Achievement"/>
-        <w:tabs>
-          <w:tab w:val="clear" w:pos="360"/>
-          <w:tab w:val="num" w:pos="-360"/>
-        </w:tabs>
-        <w:spacing w:before="0" w:after="0"/>
-        <w:ind w:left="1080"/>
-        <w:rPr>
-          <w:rFonts w:ascii="Times New Roman" w:hAnsi="Times New Roman"/>
-        </w:rPr>
-      </w:pPr>
-      <w:r>
-        <w:rPr>
-          <w:rFonts w:ascii="Times New Roman" w:hAnsi="Times New Roman"/>
-        </w:rPr>
-        <w:t xml:space="preserve">Maintained endpoint encryption system by writing scripts </w:t>
-      </w:r>
-      <w:r>
-        <w:rPr>
-          <w:rFonts w:ascii="Times New Roman" w:hAnsi="Times New Roman"/>
-        </w:rPr>
-        <w:t xml:space="preserve">in python </w:t>
-      </w:r>
-      <w:r>
-        <w:rPr>
-          <w:rFonts w:ascii="Times New Roman" w:hAnsi="Times New Roman"/>
-        </w:rPr>
-        <w:t>to automate re-authentication with the backend</w:t>
-      </w:r>
-    </w:p>
-    <w:p>
-      <w:pPr>
-        <w:pStyle w:val="Achievement"/>
-        <w:tabs>
-          <w:tab w:val="clear" w:pos="360"/>
-          <w:tab w:val="num" w:pos="1080"/>
-        </w:tabs>
-        <w:spacing w:before="0" w:after="0"/>
-        <w:ind w:left="1080"/>
-        <w:rPr>
-          <w:rFonts w:ascii="Times New Roman" w:hAnsi="Times New Roman"/>
-        </w:rPr>
-      </w:pPr>
-      <w:r>
-        <w:rPr>
-          <w:rFonts w:ascii="Times New Roman" w:hAnsi="Times New Roman"/>
-        </w:rPr>
-        <w:t xml:space="preserve">Solved technical issues </w:t>
-      </w:r>
-      <w:r>
-        <w:rPr>
-          <w:rFonts w:ascii="Times New Roman" w:hAnsi="Times New Roman"/>
-        </w:rPr>
-        <w:t>for end users</w:t>
-      </w:r>
-    </w:p>
-    <w:p>
-      <w:pPr>
-        <w:pStyle w:val="Achievement"/>
-        <w:tabs>
-          <w:tab w:val="clear" w:pos="360"/>
-          <w:tab w:val="num" w:pos="-360"/>
-        </w:tabs>
-        <w:spacing w:before="0" w:after="0"/>
-        <w:ind w:left="1080"/>
-        <w:rPr>
-          <w:rFonts w:ascii="Times New Roman" w:hAnsi="Times New Roman"/>
-        </w:rPr>
-      </w:pPr>
-      <w:r>
-        <w:rPr>
-          <w:rFonts w:ascii="Times New Roman" w:hAnsi="Times New Roman"/>
-        </w:rPr>
-        <w:t xml:space="preserve">Created a system for proper HIPAA disposal of obsolete </w:t>
-      </w:r>
-      <w:r>
-        <w:rPr>
-          <w:rFonts w:ascii="Times New Roman" w:hAnsi="Times New Roman"/>
-        </w:rPr>
-        <w:t>technology</w:t>
-      </w:r>
-      <w:r>
-        <w:rPr>
-          <w:rFonts w:ascii="Times New Roman" w:hAnsi="Times New Roman"/>
-        </w:rPr>
-        <w:t>, resolving a 10-year backlog.</w:t>
-      </w:r>
-    </w:p>
-    <w:p>
-      <w:pPr>
-        <w:pStyle w:val="Achievement"/>
-        <w:tabs>
-          <w:tab w:val="clear" w:pos="360"/>
-          <w:tab w:val="num" w:pos="-360"/>
-        </w:tabs>
-        <w:spacing w:before="0" w:after="0"/>
-        <w:ind w:left="1080"/>
-        <w:rPr>
-          <w:rFonts w:ascii="Times New Roman" w:hAnsi="Times New Roman"/>
-        </w:rPr>
-      </w:pPr>
-      <w:r>
-        <w:rPr>
-          <w:rFonts w:ascii="Times New Roman" w:hAnsi="Times New Roman"/>
-        </w:rPr>
-        <w:t xml:space="preserve">Implemented </w:t>
-      </w:r>
-      <w:r>
-        <w:rPr>
-          <w:rFonts w:ascii="Times New Roman" w:hAnsi="Times New Roman"/>
-        </w:rPr>
-        <w:t>an automated New U</w:t>
-      </w:r>
-      <w:r>
-        <w:rPr>
-          <w:rFonts w:ascii="Times New Roman" w:hAnsi="Times New Roman"/>
-        </w:rPr>
-        <w:t>ser creation system</w:t>
-      </w:r>
-      <w:bookmarkEnd w:id="0"/>
-      <w:r>
-        <w:rPr>
-          <w:rFonts w:ascii="Times New Roman" w:hAnsi="Times New Roman"/>
-        </w:rPr>
-        <w:t xml:space="preserve">, reducing </w:t>
-      </w:r>
-      <w:r>
-        <w:rPr>
-          <w:rFonts w:ascii="Times New Roman" w:hAnsi="Times New Roman"/>
-        </w:rPr>
-        <w:t>turn-around time from 3 hours down to 10 minutes</w:t>
-      </w:r>
-      <w:r>
-        <w:rPr>
-          <w:rFonts w:ascii="Times New Roman" w:hAnsi="Times New Roman"/>
-        </w:rPr>
-        <w:t>.</w:t>
-      </w:r>
-      <w:r>
-        <w:rPr>
-          <w:rFonts w:ascii="Times New Roman" w:hAnsi="Times New Roman"/>
-        </w:rPr>
-        <w:t xml:space="preserve"> </w:t>
-      </w:r>
-    </w:p>
-    <w:p>
-      <w:pPr>
-        <w:pStyle w:val="Achievement"/>
-        <w:tabs>
-          <w:tab w:val="clear" w:pos="360"/>
-          <w:tab w:val="num" w:pos="-360"/>
-        </w:tabs>
-        <w:spacing w:before="0" w:after="0"/>
-        <w:ind w:left="1080"/>
-        <w:rPr>
-          <w:rFonts w:ascii="Times New Roman" w:hAnsi="Times New Roman"/>
-        </w:rPr>
-      </w:pPr>
-      <w:r>
-        <w:rPr>
-          <w:rFonts w:ascii="Times New Roman" w:hAnsi="Times New Roman"/>
-        </w:rPr>
-        <w:t>Worked on the implementation of a new helpdesk system</w:t>
-      </w:r>
-      <w:r>
-        <w:rPr>
-          <w:rFonts w:ascii="Times New Roman" w:hAnsi="Times New Roman"/>
-        </w:rPr>
-        <w:t xml:space="preserve"> by generating server configuration files</w:t>
-      </w:r>
-      <w:r>
-        <w:rPr>
-          <w:rFonts w:ascii="Times New Roman" w:hAnsi="Times New Roman"/>
-        </w:rPr>
-        <w:t>.</w:t>
-      </w:r>
-    </w:p>
-    <w:p>
-      <w:pPr>
-        <w:pStyle w:val="Achievement"/>
-        <w:numPr>
-          <w:ilvl w:val="0"/>
-          <w:numId w:val="0"/>
-        </w:numPr>
-        <w:spacing w:before="0" w:after="0"/>
-        <w:rPr>
-          <w:rFonts w:ascii="Times New Roman" w:hAnsi="Times New Roman"/>
+        <w:rPr>
+          <w:rFonts w:ascii="Times New Roman" w:hAnsi="Times New Roman"/>
+          <w:color w:val="000000" w:themeColor="text1"/>
         </w:rPr>
       </w:pPr>
     </w:p>
@@ -768,6 +635,7 @@
         <w:spacing w:before="0" w:after="0"/>
         <w:rPr>
           <w:rFonts w:ascii="Times New Roman" w:hAnsi="Times New Roman"/>
+          <w:color w:val="000000" w:themeColor="text1"/>
           <w:sz w:val="28"/>
           <w:szCs w:val="24"/>
         </w:rPr>
@@ -775,6 +643,7 @@
       <w:r>
         <w:rPr>
           <w:rFonts w:ascii="Times New Roman" w:hAnsi="Times New Roman"/>
+          <w:color w:val="000000" w:themeColor="text1"/>
           <w:sz w:val="28"/>
           <w:szCs w:val="24"/>
         </w:rPr>
@@ -797,13 +666,13 @@
         <w:tblLook w:val="04A0" w:firstRow="1" w:lastRow="0" w:firstColumn="1" w:lastColumn="0" w:noHBand="0" w:noVBand="1"/>
       </w:tblPr>
       <w:tblGrid>
-        <w:gridCol w:w="4586"/>
-        <w:gridCol w:w="4587"/>
+        <w:gridCol w:w="5580"/>
+        <w:gridCol w:w="3593"/>
       </w:tblGrid>
       <w:tr>
         <w:tc>
           <w:tcPr>
-            <w:tcW w:w="4675" w:type="dxa"/>
+            <w:tcW w:w="5580" w:type="dxa"/>
             <w:shd w:val="clear" w:color="auto" w:fill="auto"/>
           </w:tcPr>
           <w:p>
@@ -818,27 +687,24 @@
               <w:rPr>
                 <w:rFonts w:ascii="Times New Roman" w:hAnsi="Times New Roman"/>
                 <w:b/>
+                <w:color w:val="000000" w:themeColor="text1"/>
               </w:rPr>
             </w:pPr>
             <w:r>
               <w:rPr>
                 <w:rFonts w:ascii="Times New Roman" w:hAnsi="Times New Roman"/>
                 <w:b/>
+                <w:color w:val="000000" w:themeColor="text1"/>
+                <w:sz w:val="28"/>
+                <w:szCs w:val="24"/>
               </w:rPr>
-              <w:t>University o</w:t>
-            </w:r>
-            <w:r>
-              <w:rPr>
-                <w:rFonts w:ascii="Times New Roman" w:hAnsi="Times New Roman"/>
-                <w:b/>
-              </w:rPr>
-              <w:t>f North Carolina at Greensboro</w:t>
+              <w:t>University of North Carolina at Greensboro</w:t>
             </w:r>
           </w:p>
         </w:tc>
         <w:tc>
           <w:tcPr>
-            <w:tcW w:w="4675" w:type="dxa"/>
+            <w:tcW w:w="3593" w:type="dxa"/>
             <w:shd w:val="clear" w:color="auto" w:fill="auto"/>
           </w:tcPr>
           <w:p>
@@ -854,19 +720,17 @@
               <w:rPr>
                 <w:rFonts w:ascii="Times New Roman" w:hAnsi="Times New Roman"/>
                 <w:b/>
+                <w:color w:val="000000" w:themeColor="text1"/>
               </w:rPr>
             </w:pPr>
             <w:r>
               <w:rPr>
                 <w:rFonts w:ascii="Times New Roman" w:hAnsi="Times New Roman"/>
+                <w:color w:val="000000" w:themeColor="text1"/>
+                <w:sz w:val="24"/>
+                <w:szCs w:val="22"/>
               </w:rPr>
-              <w:t xml:space="preserve">Graduated </w:t>
-            </w:r>
-            <w:r>
-              <w:rPr>
-                <w:rFonts w:ascii="Times New Roman" w:hAnsi="Times New Roman"/>
-              </w:rPr>
-              <w:t>December 2018</w:t>
+              <w:t>Graduated December 2018</w:t>
             </w:r>
           </w:p>
         </w:tc>
@@ -883,39 +747,35 @@
         <w:rPr>
           <w:rFonts w:ascii="Times New Roman" w:hAnsi="Times New Roman"/>
           <w:b/>
+          <w:color w:val="000000" w:themeColor="text1"/>
+          <w:sz w:val="24"/>
+          <w:szCs w:val="22"/>
         </w:rPr>
       </w:pPr>
       <w:r>
         <w:rPr>
           <w:rFonts w:ascii="Times New Roman" w:hAnsi="Times New Roman"/>
           <w:b/>
-        </w:rPr>
-        <w:t xml:space="preserve">    </w:t>
+          <w:color w:val="000000" w:themeColor="text1"/>
+        </w:rPr>
+        <w:t xml:space="preserve">             </w:t>
+      </w:r>
+      <w:r>
+        <w:rPr>
+          <w:rFonts w:ascii="Times New Roman" w:hAnsi="Times New Roman"/>
+          <w:color w:val="000000" w:themeColor="text1"/>
+          <w:sz w:val="24"/>
+          <w:szCs w:val="22"/>
+        </w:rPr>
+        <w:t>Greensboro, North Carolina</w:t>
       </w:r>
       <w:r>
         <w:rPr>
           <w:rFonts w:ascii="Times New Roman" w:hAnsi="Times New Roman"/>
           <w:b/>
-        </w:rPr>
-        <w:t xml:space="preserve">   </w:t>
-      </w:r>
-      <w:r>
-        <w:rPr>
-          <w:rFonts w:ascii="Times New Roman" w:hAnsi="Times New Roman"/>
-          <w:b/>
-        </w:rPr>
-        <w:t xml:space="preserve">      </w:t>
-      </w:r>
-      <w:r>
-        <w:rPr>
-          <w:rFonts w:ascii="Times New Roman" w:hAnsi="Times New Roman"/>
-        </w:rPr>
-        <w:t>Greensboro, North Carolina</w:t>
-      </w:r>
-      <w:r>
-        <w:rPr>
-          <w:rFonts w:ascii="Times New Roman" w:hAnsi="Times New Roman"/>
-          <w:b/>
+          <w:color w:val="000000" w:themeColor="text1"/>
+          <w:sz w:val="24"/>
+          <w:szCs w:val="22"/>
         </w:rPr>
         <w:t xml:space="preserve"> </w:t>
       </w:r>
@@ -931,11 +791,17 @@
         <w:ind w:left="360" w:firstLine="360"/>
         <w:rPr>
           <w:rFonts w:ascii="Times New Roman" w:hAnsi="Times New Roman"/>
-        </w:rPr>
-      </w:pPr>
-      <w:r>
-        <w:rPr>
-          <w:rFonts w:ascii="Times New Roman" w:hAnsi="Times New Roman"/>
+          <w:color w:val="000000" w:themeColor="text1"/>
+          <w:sz w:val="24"/>
+          <w:szCs w:val="22"/>
+        </w:rPr>
+      </w:pPr>
+      <w:r>
+        <w:rPr>
+          <w:rFonts w:ascii="Times New Roman" w:hAnsi="Times New Roman"/>
+          <w:color w:val="000000" w:themeColor="text1"/>
+          <w:sz w:val="24"/>
+          <w:szCs w:val="22"/>
         </w:rPr>
         <w:t xml:space="preserve">Bachelor of Science: Computer Science </w:t>
       </w:r>
@@ -951,19 +817,19 @@
         <w:ind w:left="720"/>
         <w:rPr>
           <w:rFonts w:ascii="Times New Roman" w:hAnsi="Times New Roman"/>
-        </w:rPr>
-      </w:pPr>
-      <w:r>
-        <w:rPr>
-          <w:rFonts w:ascii="Times New Roman" w:hAnsi="Times New Roman"/>
-        </w:rPr>
-        <w:t xml:space="preserve">    </w:t>
-      </w:r>
-      <w:r>
-        <w:rPr>
-          <w:rFonts w:ascii="Times New Roman" w:hAnsi="Times New Roman"/>
-        </w:rPr>
-        <w:t>Minor: Mathematics</w:t>
+          <w:color w:val="000000" w:themeColor="text1"/>
+          <w:sz w:val="24"/>
+          <w:szCs w:val="22"/>
+        </w:rPr>
+      </w:pPr>
+      <w:r>
+        <w:rPr>
+          <w:rFonts w:ascii="Times New Roman" w:hAnsi="Times New Roman"/>
+          <w:color w:val="000000" w:themeColor="text1"/>
+          <w:sz w:val="24"/>
+          <w:szCs w:val="22"/>
+        </w:rPr>
+        <w:t xml:space="preserve">    Minor: Mathematics</w:t>
       </w:r>
     </w:p>
     <w:p>
@@ -977,6 +843,7 @@
         <w:ind w:left="720"/>
         <w:rPr>
           <w:rFonts w:ascii="Times New Roman" w:hAnsi="Times New Roman"/>
+          <w:color w:val="000000" w:themeColor="text1"/>
         </w:rPr>
       </w:pPr>
     </w:p>
@@ -994,6 +861,7 @@
         <w:ind w:left="360" w:hanging="360"/>
         <w:rPr>
           <w:rFonts w:ascii="Times New Roman" w:hAnsi="Times New Roman"/>
+          <w:color w:val="000000" w:themeColor="text1"/>
           <w:sz w:val="28"/>
           <w:szCs w:val="24"/>
         </w:rPr>
@@ -1001,6 +869,7 @@
       <w:r>
         <w:rPr>
           <w:rFonts w:ascii="Times New Roman" w:hAnsi="Times New Roman"/>
+          <w:color w:val="000000" w:themeColor="text1"/>
           <w:sz w:val="28"/>
           <w:szCs w:val="24"/>
         </w:rPr>
@@ -1023,8 +892,8 @@
         <w:tblLook w:val="04A0" w:firstRow="1" w:lastRow="0" w:firstColumn="1" w:lastColumn="0" w:noHBand="0" w:noVBand="1"/>
       </w:tblPr>
       <w:tblGrid>
-        <w:gridCol w:w="4536"/>
-        <w:gridCol w:w="4637"/>
+        <w:gridCol w:w="4505"/>
+        <w:gridCol w:w="4668"/>
       </w:tblGrid>
       <w:tr>
         <w:tc>
@@ -1043,16 +912,18 @@
               <w:rPr>
                 <w:rFonts w:ascii="Times New Roman" w:hAnsi="Times New Roman"/>
                 <w:b/>
-                <w:sz w:val="24"/>
-                <w:szCs w:val="24"/>
+                <w:color w:val="000000" w:themeColor="text1"/>
+                <w:sz w:val="28"/>
+                <w:szCs w:val="28"/>
               </w:rPr>
             </w:pPr>
             <w:r>
               <w:rPr>
                 <w:rFonts w:ascii="Times New Roman" w:hAnsi="Times New Roman"/>
                 <w:b/>
-                <w:sz w:val="24"/>
-                <w:szCs w:val="24"/>
+                <w:color w:val="000000" w:themeColor="text1"/>
+                <w:sz w:val="28"/>
+                <w:szCs w:val="28"/>
               </w:rPr>
               <w:t>PubHub</w:t>
             </w:r>
@@ -1060,8 +931,9 @@
               <w:rPr>
                 <w:rFonts w:ascii="Times New Roman" w:hAnsi="Times New Roman"/>
                 <w:b/>
-                <w:sz w:val="24"/>
-                <w:szCs w:val="24"/>
+                <w:color w:val="000000" w:themeColor="text1"/>
+                <w:sz w:val="28"/>
+                <w:szCs w:val="28"/>
               </w:rPr>
               <w:t xml:space="preserve"> – Android App</w:t>
             </w:r>
@@ -1084,6 +956,9 @@
               <w:rPr>
                 <w:rFonts w:ascii="Times New Roman" w:hAnsi="Times New Roman"/>
                 <w:b/>
+                <w:color w:val="000000" w:themeColor="text1"/>
+                <w:sz w:val="28"/>
+                <w:szCs w:val="28"/>
               </w:rPr>
             </w:pPr>
             <w:hyperlink r:id="rId8" w:history="1">
@@ -1092,26 +967,11 @@
                   <w:rStyle w:val="Hyperlink"/>
                   <w:rFonts w:ascii="Times New Roman" w:hAnsi="Times New Roman"/>
                   <w:b/>
+                  <w:color w:val="000000" w:themeColor="text1"/>
+                  <w:sz w:val="28"/>
+                  <w:szCs w:val="28"/>
                 </w:rPr>
-                <w:t>https://github.com/</w:t>
-              </w:r>
-              <w:r>
-                <w:rPr>
-                  <w:rStyle w:val="Hyperlink"/>
-                  <w:rFonts w:ascii="Times New Roman" w:hAnsi="Times New Roman"/>
-                  <w:b/>
-                  <w:sz w:val="24"/>
-                  <w:szCs w:val="22"/>
-                </w:rPr>
-                <w:t>gdblech</w:t>
-              </w:r>
-              <w:r>
-                <w:rPr>
-                  <w:rStyle w:val="Hyperlink"/>
-                  <w:rFonts w:ascii="Times New Roman" w:hAnsi="Times New Roman"/>
-                  <w:b/>
-                </w:rPr>
-                <w:t>/PubHub</w:t>
+                <w:t>https://github.com/gdblech/PubHub</w:t>
               </w:r>
             </w:hyperlink>
           </w:p>
@@ -1129,311 +989,611 @@
         <w:ind w:left="810"/>
         <w:rPr>
           <w:rFonts w:ascii="Times New Roman" w:hAnsi="Times New Roman"/>
-        </w:rPr>
-      </w:pPr>
-      <w:r>
-        <w:rPr>
-          <w:rFonts w:ascii="Times New Roman" w:hAnsi="Times New Roman"/>
+          <w:color w:val="000000" w:themeColor="text1"/>
+          <w:sz w:val="24"/>
+          <w:szCs w:val="22"/>
+        </w:rPr>
+      </w:pPr>
+      <w:r>
+        <w:rPr>
+          <w:rFonts w:ascii="Times New Roman" w:hAnsi="Times New Roman"/>
+          <w:color w:val="000000" w:themeColor="text1"/>
+          <w:sz w:val="24"/>
+          <w:szCs w:val="22"/>
         </w:rPr>
         <w:t>PubHub is a</w:t>
       </w:r>
       <w:r>
         <w:rPr>
           <w:rFonts w:ascii="Times New Roman" w:hAnsi="Times New Roman"/>
+          <w:color w:val="000000" w:themeColor="text1"/>
+          <w:sz w:val="24"/>
+          <w:szCs w:val="22"/>
         </w:rPr>
         <w:t xml:space="preserve">n </w:t>
       </w:r>
       <w:r>
         <w:rPr>
           <w:rFonts w:ascii="Times New Roman" w:hAnsi="Times New Roman"/>
+          <w:color w:val="000000" w:themeColor="text1"/>
+          <w:sz w:val="24"/>
+          <w:szCs w:val="22"/>
         </w:rPr>
         <w:t xml:space="preserve">android </w:t>
       </w:r>
       <w:r>
         <w:rPr>
           <w:rFonts w:ascii="Times New Roman" w:hAnsi="Times New Roman"/>
+          <w:color w:val="000000" w:themeColor="text1"/>
+          <w:sz w:val="24"/>
+          <w:szCs w:val="22"/>
         </w:rPr>
         <w:t>application for</w:t>
       </w:r>
       <w:r>
         <w:rPr>
           <w:rFonts w:ascii="Times New Roman" w:hAnsi="Times New Roman"/>
+          <w:color w:val="000000" w:themeColor="text1"/>
+          <w:sz w:val="24"/>
+          <w:szCs w:val="22"/>
         </w:rPr>
         <w:t xml:space="preserve"> the creation and</w:t>
       </w:r>
       <w:r>
         <w:rPr>
           <w:rFonts w:ascii="Times New Roman" w:hAnsi="Times New Roman"/>
+          <w:color w:val="000000" w:themeColor="text1"/>
+          <w:sz w:val="24"/>
+          <w:szCs w:val="22"/>
         </w:rPr>
         <w:t xml:space="preserve"> running</w:t>
       </w:r>
       <w:r>
         <w:rPr>
           <w:rFonts w:ascii="Times New Roman" w:hAnsi="Times New Roman"/>
+          <w:color w:val="000000" w:themeColor="text1"/>
+          <w:sz w:val="24"/>
+          <w:szCs w:val="22"/>
         </w:rPr>
         <w:t xml:space="preserve"> of</w:t>
       </w:r>
       <w:r>
         <w:rPr>
           <w:rFonts w:ascii="Times New Roman" w:hAnsi="Times New Roman"/>
-        </w:rPr>
-        <w:t xml:space="preserve"> games of trivia</w:t>
-      </w:r>
-      <w:r>
-        <w:rPr>
-          <w:rFonts w:ascii="Times New Roman" w:hAnsi="Times New Roman"/>
+          <w:color w:val="000000" w:themeColor="text1"/>
+          <w:sz w:val="24"/>
+          <w:szCs w:val="22"/>
+        </w:rPr>
+        <w:t xml:space="preserve"> </w:t>
+      </w:r>
+      <w:r>
+        <w:rPr>
+          <w:rFonts w:ascii="Times New Roman" w:hAnsi="Times New Roman"/>
+          <w:color w:val="000000" w:themeColor="text1"/>
+          <w:sz w:val="24"/>
+          <w:szCs w:val="22"/>
+        </w:rPr>
+        <w:t>trivia games</w:t>
+      </w:r>
+      <w:r>
+        <w:rPr>
+          <w:rFonts w:ascii="Times New Roman" w:hAnsi="Times New Roman"/>
+          <w:color w:val="000000" w:themeColor="text1"/>
+          <w:sz w:val="24"/>
+          <w:szCs w:val="22"/>
         </w:rPr>
         <w:t xml:space="preserve">. </w:t>
       </w:r>
       <w:r>
         <w:rPr>
           <w:rFonts w:ascii="Times New Roman" w:hAnsi="Times New Roman"/>
-        </w:rPr>
-        <w:t xml:space="preserve">The app allows a user to </w:t>
-      </w:r>
-      <w:r>
-        <w:rPr>
-          <w:rFonts w:ascii="Times New Roman" w:hAnsi="Times New Roman"/>
+          <w:color w:val="000000" w:themeColor="text1"/>
+          <w:sz w:val="24"/>
+          <w:szCs w:val="22"/>
+        </w:rPr>
+        <w:t>The app allows a user to</w:t>
+      </w:r>
+      <w:r>
+        <w:rPr>
+          <w:rFonts w:ascii="Times New Roman" w:hAnsi="Times New Roman"/>
+          <w:color w:val="000000" w:themeColor="text1"/>
+          <w:sz w:val="24"/>
+          <w:szCs w:val="22"/>
+        </w:rPr>
+        <w:t xml:space="preserve"> create,</w:t>
+      </w:r>
+      <w:r>
+        <w:rPr>
+          <w:rFonts w:ascii="Times New Roman" w:hAnsi="Times New Roman"/>
+          <w:color w:val="000000" w:themeColor="text1"/>
+          <w:sz w:val="24"/>
+          <w:szCs w:val="22"/>
+        </w:rPr>
+        <w:t xml:space="preserve"> </w:t>
+      </w:r>
+      <w:r>
+        <w:rPr>
+          <w:rFonts w:ascii="Times New Roman" w:hAnsi="Times New Roman"/>
+          <w:color w:val="000000" w:themeColor="text1"/>
+          <w:sz w:val="24"/>
+          <w:szCs w:val="22"/>
         </w:rPr>
         <w:t xml:space="preserve">host and </w:t>
       </w:r>
       <w:r>
         <w:rPr>
           <w:rFonts w:ascii="Times New Roman" w:hAnsi="Times New Roman"/>
+          <w:color w:val="000000" w:themeColor="text1"/>
+          <w:sz w:val="24"/>
+          <w:szCs w:val="22"/>
         </w:rPr>
         <w:t>play</w:t>
       </w:r>
       <w:r>
         <w:rPr>
           <w:rFonts w:ascii="Times New Roman" w:hAnsi="Times New Roman"/>
+          <w:color w:val="000000" w:themeColor="text1"/>
+          <w:sz w:val="24"/>
+          <w:szCs w:val="22"/>
+        </w:rPr>
+        <w:t xml:space="preserve"> games of</w:t>
+      </w:r>
+      <w:r>
+        <w:rPr>
+          <w:rFonts w:ascii="Times New Roman" w:hAnsi="Times New Roman"/>
+          <w:color w:val="000000" w:themeColor="text1"/>
+          <w:sz w:val="24"/>
+          <w:szCs w:val="22"/>
         </w:rPr>
         <w:t xml:space="preserve"> trivia,</w:t>
       </w:r>
       <w:r>
         <w:rPr>
           <w:rFonts w:ascii="Times New Roman" w:hAnsi="Times New Roman"/>
-        </w:rPr>
-        <w:t xml:space="preserve"> and</w:t>
-      </w:r>
-      <w:r>
-        <w:rPr>
-          <w:rFonts w:ascii="Times New Roman" w:hAnsi="Times New Roman"/>
+          <w:color w:val="000000" w:themeColor="text1"/>
+          <w:sz w:val="24"/>
+          <w:szCs w:val="22"/>
+        </w:rPr>
+        <w:t xml:space="preserve"> a</w:t>
+      </w:r>
+      <w:r>
+        <w:rPr>
+          <w:rFonts w:ascii="Times New Roman" w:hAnsi="Times New Roman"/>
+          <w:color w:val="000000" w:themeColor="text1"/>
+          <w:sz w:val="24"/>
+          <w:szCs w:val="22"/>
+        </w:rPr>
+        <w:t>s well as</w:t>
+      </w:r>
+      <w:r>
+        <w:rPr>
+          <w:rFonts w:ascii="Times New Roman" w:hAnsi="Times New Roman"/>
+          <w:color w:val="000000" w:themeColor="text1"/>
+          <w:sz w:val="24"/>
+          <w:szCs w:val="22"/>
         </w:rPr>
         <w:t xml:space="preserve"> chat</w:t>
       </w:r>
       <w:r>
         <w:rPr>
           <w:rFonts w:ascii="Times New Roman" w:hAnsi="Times New Roman"/>
+          <w:color w:val="000000" w:themeColor="text1"/>
+          <w:sz w:val="24"/>
+          <w:szCs w:val="22"/>
         </w:rPr>
         <w:t xml:space="preserve"> with other users</w:t>
       </w:r>
       <w:r>
         <w:rPr>
           <w:rFonts w:ascii="Times New Roman" w:hAnsi="Times New Roman"/>
+          <w:color w:val="000000" w:themeColor="text1"/>
+          <w:sz w:val="24"/>
+          <w:szCs w:val="22"/>
         </w:rPr>
         <w:t>.</w:t>
       </w:r>
       <w:r>
         <w:rPr>
           <w:rFonts w:ascii="Times New Roman" w:hAnsi="Times New Roman"/>
+          <w:color w:val="000000" w:themeColor="text1"/>
+          <w:sz w:val="24"/>
+          <w:szCs w:val="22"/>
         </w:rPr>
         <w:t xml:space="preserve"> </w:t>
       </w:r>
       <w:r>
         <w:rPr>
           <w:rFonts w:ascii="Times New Roman" w:hAnsi="Times New Roman"/>
-        </w:rPr>
-        <w:t>The p</w:t>
-      </w:r>
-      <w:r>
-        <w:rPr>
-          <w:rFonts w:ascii="Times New Roman" w:hAnsi="Times New Roman"/>
+          <w:color w:val="000000" w:themeColor="text1"/>
+          <w:sz w:val="24"/>
+          <w:szCs w:val="22"/>
+        </w:rPr>
+        <w:t>Th</w:t>
+      </w:r>
+      <w:r>
+        <w:rPr>
+          <w:rFonts w:ascii="Times New Roman" w:hAnsi="Times New Roman"/>
+          <w:color w:val="000000" w:themeColor="text1"/>
+          <w:sz w:val="24"/>
+          <w:szCs w:val="22"/>
+        </w:rPr>
+        <w:t>is</w:t>
+      </w:r>
+      <w:r>
+        <w:rPr>
+          <w:rFonts w:ascii="Times New Roman" w:hAnsi="Times New Roman"/>
+          <w:color w:val="000000" w:themeColor="text1"/>
+          <w:sz w:val="24"/>
+          <w:szCs w:val="22"/>
+        </w:rPr>
+        <w:t xml:space="preserve"> p</w:t>
+      </w:r>
+      <w:r>
+        <w:rPr>
+          <w:rFonts w:ascii="Times New Roman" w:hAnsi="Times New Roman"/>
+          <w:color w:val="000000" w:themeColor="text1"/>
+          <w:sz w:val="24"/>
+          <w:szCs w:val="22"/>
         </w:rPr>
         <w:t>roject was developed using an Agile</w:t>
       </w:r>
       <w:r>
         <w:rPr>
           <w:rFonts w:ascii="Times New Roman" w:hAnsi="Times New Roman"/>
+          <w:color w:val="000000" w:themeColor="text1"/>
+          <w:sz w:val="24"/>
+          <w:szCs w:val="22"/>
         </w:rPr>
         <w:t>-Waterfall hybrid</w:t>
       </w:r>
       <w:r>
         <w:rPr>
           <w:rFonts w:ascii="Times New Roman" w:hAnsi="Times New Roman"/>
+          <w:color w:val="000000" w:themeColor="text1"/>
+          <w:sz w:val="24"/>
+          <w:szCs w:val="22"/>
         </w:rPr>
         <w:t xml:space="preserve"> methodology</w:t>
       </w:r>
       <w:r>
         <w:rPr>
           <w:rFonts w:ascii="Times New Roman" w:hAnsi="Times New Roman"/>
-        </w:rPr>
-        <w:t xml:space="preserve">, </w:t>
-      </w:r>
-      <w:r>
-        <w:rPr>
-          <w:rFonts w:ascii="Times New Roman" w:hAnsi="Times New Roman"/>
-        </w:rPr>
-        <w:t>in which</w:t>
-      </w:r>
-      <w:r>
-        <w:rPr>
-          <w:rFonts w:ascii="Times New Roman" w:hAnsi="Times New Roman"/>
-        </w:rPr>
-        <w:t xml:space="preserve"> I acted as the Scrum master</w:t>
-      </w:r>
-      <w:r>
-        <w:rPr>
-          <w:rFonts w:ascii="Times New Roman" w:hAnsi="Times New Roman"/>
-        </w:rPr>
-        <w:t xml:space="preserve"> and Front-end developer</w:t>
-      </w:r>
-      <w:r>
-        <w:rPr>
-          <w:rFonts w:ascii="Times New Roman" w:hAnsi="Times New Roman"/>
+          <w:color w:val="000000" w:themeColor="text1"/>
+          <w:sz w:val="24"/>
+          <w:szCs w:val="22"/>
+        </w:rPr>
+        <w:t xml:space="preserve"> as part of a</w:t>
+      </w:r>
+      <w:r>
+        <w:rPr>
+          <w:rFonts w:ascii="Times New Roman" w:hAnsi="Times New Roman"/>
+          <w:color w:val="000000" w:themeColor="text1"/>
+          <w:sz w:val="24"/>
+          <w:szCs w:val="22"/>
+        </w:rPr>
+        <w:t xml:space="preserve"> four-person</w:t>
+      </w:r>
+      <w:r>
+        <w:rPr>
+          <w:rFonts w:ascii="Times New Roman" w:hAnsi="Times New Roman"/>
+          <w:color w:val="000000" w:themeColor="text1"/>
+          <w:sz w:val="24"/>
+          <w:szCs w:val="22"/>
+        </w:rPr>
+        <w:t xml:space="preserve"> Senior Capstone</w:t>
+      </w:r>
+      <w:r>
+        <w:rPr>
+          <w:rFonts w:ascii="Times New Roman" w:hAnsi="Times New Roman"/>
+          <w:color w:val="000000" w:themeColor="text1"/>
+          <w:sz w:val="24"/>
+          <w:szCs w:val="22"/>
+        </w:rPr>
+        <w:t xml:space="preserve"> </w:t>
+      </w:r>
+      <w:r>
+        <w:rPr>
+          <w:rFonts w:ascii="Times New Roman" w:hAnsi="Times New Roman"/>
+          <w:color w:val="000000" w:themeColor="text1"/>
+          <w:sz w:val="24"/>
+          <w:szCs w:val="22"/>
+        </w:rPr>
+        <w:t>project.</w:t>
+      </w:r>
+      <w:r>
+        <w:rPr>
+          <w:rFonts w:ascii="Times New Roman" w:hAnsi="Times New Roman"/>
+          <w:color w:val="000000" w:themeColor="text1"/>
+          <w:sz w:val="24"/>
+          <w:szCs w:val="22"/>
+        </w:rPr>
+        <w:t xml:space="preserve"> </w:t>
+      </w:r>
+      <w:r>
+        <w:rPr>
+          <w:rFonts w:ascii="Times New Roman" w:hAnsi="Times New Roman"/>
+          <w:color w:val="000000" w:themeColor="text1"/>
+          <w:sz w:val="24"/>
+          <w:szCs w:val="22"/>
+        </w:rPr>
+        <w:t xml:space="preserve">My portion of this group project was the coding, design, and implementation of </w:t>
+      </w:r>
+      <w:r>
+        <w:rPr>
+          <w:rFonts w:ascii="Times New Roman" w:hAnsi="Times New Roman"/>
+          <w:color w:val="000000" w:themeColor="text1"/>
+          <w:sz w:val="24"/>
+          <w:szCs w:val="22"/>
+        </w:rPr>
+        <w:t xml:space="preserve">the </w:t>
+      </w:r>
+      <w:r>
+        <w:rPr>
+          <w:rFonts w:ascii="Times New Roman" w:hAnsi="Times New Roman"/>
+          <w:color w:val="000000" w:themeColor="text1"/>
+          <w:sz w:val="24"/>
+          <w:szCs w:val="22"/>
+        </w:rPr>
+        <w:t>A</w:t>
+      </w:r>
+      <w:r>
+        <w:rPr>
+          <w:rFonts w:ascii="Times New Roman" w:hAnsi="Times New Roman"/>
+          <w:color w:val="000000" w:themeColor="text1"/>
+          <w:sz w:val="24"/>
+          <w:szCs w:val="22"/>
+        </w:rPr>
+        <w:t xml:space="preserve">ndroid </w:t>
+      </w:r>
+      <w:r>
+        <w:rPr>
+          <w:rFonts w:ascii="Times New Roman" w:hAnsi="Times New Roman"/>
+          <w:color w:val="000000" w:themeColor="text1"/>
+          <w:sz w:val="24"/>
+          <w:szCs w:val="22"/>
+        </w:rPr>
+        <w:t>application, written in Java</w:t>
+      </w:r>
+      <w:r>
+        <w:rPr>
+          <w:rFonts w:ascii="Times New Roman" w:hAnsi="Times New Roman"/>
+          <w:color w:val="000000" w:themeColor="text1"/>
+          <w:sz w:val="24"/>
+          <w:szCs w:val="22"/>
+        </w:rPr>
+        <w:t xml:space="preserve"> using Android Studio</w:t>
+      </w:r>
+      <w:r>
+        <w:rPr>
+          <w:rFonts w:ascii="Times New Roman" w:hAnsi="Times New Roman"/>
+          <w:color w:val="000000" w:themeColor="text1"/>
+          <w:sz w:val="24"/>
+          <w:szCs w:val="22"/>
         </w:rPr>
         <w:t>.</w:t>
       </w:r>
       <w:r>
         <w:rPr>
           <w:rFonts w:ascii="Times New Roman" w:hAnsi="Times New Roman"/>
-        </w:rPr>
-        <w:t xml:space="preserve"> </w:t>
-      </w:r>
-      <w:r>
-        <w:rPr>
-          <w:rFonts w:ascii="Times New Roman" w:hAnsi="Times New Roman"/>
-        </w:rPr>
-        <w:t xml:space="preserve">My portion of this group project was the coding, design, and implementation of </w:t>
-      </w:r>
-      <w:r>
-        <w:rPr>
-          <w:rFonts w:ascii="Times New Roman" w:hAnsi="Times New Roman"/>
-        </w:rPr>
-        <w:t xml:space="preserve">the </w:t>
-      </w:r>
-      <w:r>
-        <w:rPr>
-          <w:rFonts w:ascii="Times New Roman" w:hAnsi="Times New Roman"/>
-        </w:rPr>
-        <w:t xml:space="preserve">android </w:t>
-      </w:r>
-      <w:r>
-        <w:rPr>
-          <w:rFonts w:ascii="Times New Roman" w:hAnsi="Times New Roman"/>
-        </w:rPr>
-        <w:t>application, written in Java for the Android operating system.</w:t>
-      </w:r>
-      <w:r>
-        <w:rPr>
-          <w:rFonts w:ascii="Times New Roman" w:hAnsi="Times New Roman"/>
-        </w:rPr>
-        <w:t xml:space="preserve"> This included programing Google Sign In authentication, app </w:t>
-      </w:r>
-      <w:r>
-        <w:rPr>
-          <w:rFonts w:ascii="Times New Roman" w:hAnsi="Times New Roman"/>
+          <w:color w:val="000000" w:themeColor="text1"/>
+          <w:sz w:val="24"/>
+          <w:szCs w:val="22"/>
+        </w:rPr>
+        <w:t xml:space="preserve"> This included programing Google</w:t>
+      </w:r>
+      <w:r>
+        <w:rPr>
+          <w:rFonts w:ascii="Times New Roman" w:hAnsi="Times New Roman"/>
+          <w:color w:val="000000" w:themeColor="text1"/>
+          <w:sz w:val="24"/>
+          <w:szCs w:val="22"/>
+        </w:rPr>
+        <w:t xml:space="preserve"> Single</w:t>
+      </w:r>
+      <w:r>
+        <w:rPr>
+          <w:rFonts w:ascii="Times New Roman" w:hAnsi="Times New Roman"/>
+          <w:color w:val="000000" w:themeColor="text1"/>
+          <w:sz w:val="24"/>
+          <w:szCs w:val="22"/>
+        </w:rPr>
+        <w:t xml:space="preserve"> Sign </w:t>
+      </w:r>
+      <w:r>
+        <w:rPr>
+          <w:rFonts w:ascii="Times New Roman" w:hAnsi="Times New Roman"/>
+          <w:color w:val="000000" w:themeColor="text1"/>
+          <w:sz w:val="24"/>
+          <w:szCs w:val="22"/>
+        </w:rPr>
+        <w:t>O</w:t>
+      </w:r>
+      <w:r>
+        <w:rPr>
+          <w:rFonts w:ascii="Times New Roman" w:hAnsi="Times New Roman"/>
+          <w:color w:val="000000" w:themeColor="text1"/>
+          <w:sz w:val="24"/>
+          <w:szCs w:val="22"/>
+        </w:rPr>
+        <w:t xml:space="preserve">n authentication, app </w:t>
+      </w:r>
+      <w:r>
+        <w:rPr>
+          <w:rFonts w:ascii="Times New Roman" w:hAnsi="Times New Roman"/>
+          <w:color w:val="000000" w:themeColor="text1"/>
+          <w:sz w:val="24"/>
+          <w:szCs w:val="22"/>
         </w:rPr>
         <w:t xml:space="preserve">REST </w:t>
       </w:r>
       <w:r>
         <w:rPr>
           <w:rFonts w:ascii="Times New Roman" w:hAnsi="Times New Roman"/>
-        </w:rPr>
-        <w:t>interface consumption</w:t>
-      </w:r>
-      <w:r>
-        <w:rPr>
-          <w:rFonts w:ascii="Times New Roman" w:hAnsi="Times New Roman"/>
+          <w:color w:val="000000" w:themeColor="text1"/>
+          <w:sz w:val="24"/>
+          <w:szCs w:val="22"/>
+        </w:rPr>
+        <w:t>consumption</w:t>
+      </w:r>
+      <w:r>
+        <w:rPr>
+          <w:rFonts w:ascii="Times New Roman" w:hAnsi="Times New Roman"/>
+          <w:color w:val="000000" w:themeColor="text1"/>
+          <w:sz w:val="24"/>
+          <w:szCs w:val="22"/>
         </w:rPr>
         <w:t xml:space="preserve"> with the </w:t>
       </w:r>
       <w:r>
         <w:rPr>
           <w:rFonts w:ascii="Times New Roman" w:hAnsi="Times New Roman"/>
+          <w:color w:val="000000" w:themeColor="text1"/>
+          <w:sz w:val="24"/>
+          <w:szCs w:val="22"/>
         </w:rPr>
         <w:t>backend (</w:t>
       </w:r>
       <w:r>
         <w:rPr>
           <w:rFonts w:ascii="Times New Roman" w:hAnsi="Times New Roman"/>
+          <w:color w:val="000000" w:themeColor="text1"/>
+          <w:sz w:val="24"/>
+          <w:szCs w:val="22"/>
         </w:rPr>
         <w:t xml:space="preserve">e.g. token authentication, sending </w:t>
       </w:r>
       <w:r>
         <w:rPr>
           <w:rFonts w:ascii="Times New Roman" w:hAnsi="Times New Roman"/>
+          <w:color w:val="000000" w:themeColor="text1"/>
+          <w:sz w:val="24"/>
+          <w:szCs w:val="22"/>
         </w:rPr>
         <w:t xml:space="preserve">and receiving </w:t>
       </w:r>
       <w:r>
         <w:rPr>
           <w:rFonts w:ascii="Times New Roman" w:hAnsi="Times New Roman"/>
+          <w:color w:val="000000" w:themeColor="text1"/>
+          <w:sz w:val="24"/>
+          <w:szCs w:val="22"/>
         </w:rPr>
         <w:t>of a trivia game</w:t>
       </w:r>
       <w:r>
         <w:rPr>
           <w:rFonts w:ascii="Times New Roman" w:hAnsi="Times New Roman"/>
+          <w:color w:val="000000" w:themeColor="text1"/>
+          <w:sz w:val="24"/>
+          <w:szCs w:val="22"/>
         </w:rPr>
         <w:t>s</w:t>
       </w:r>
       <w:r>
         <w:rPr>
           <w:rFonts w:ascii="Times New Roman" w:hAnsi="Times New Roman"/>
+          <w:color w:val="000000" w:themeColor="text1"/>
+          <w:sz w:val="24"/>
+          <w:szCs w:val="22"/>
         </w:rPr>
         <w:t xml:space="preserve"> to the server),</w:t>
       </w:r>
       <w:r>
         <w:rPr>
           <w:rFonts w:ascii="Times New Roman" w:hAnsi="Times New Roman"/>
+          <w:color w:val="000000" w:themeColor="text1"/>
+          <w:sz w:val="24"/>
+          <w:szCs w:val="22"/>
         </w:rPr>
         <w:t xml:space="preserve"> the</w:t>
       </w:r>
       <w:r>
         <w:rPr>
           <w:rFonts w:ascii="Times New Roman" w:hAnsi="Times New Roman"/>
+          <w:color w:val="000000" w:themeColor="text1"/>
+          <w:sz w:val="24"/>
+          <w:szCs w:val="22"/>
         </w:rPr>
         <w:t xml:space="preserve"> trivia </w:t>
       </w:r>
       <w:r>
         <w:rPr>
           <w:rFonts w:ascii="Times New Roman" w:hAnsi="Times New Roman"/>
+          <w:color w:val="000000" w:themeColor="text1"/>
+          <w:sz w:val="24"/>
+          <w:szCs w:val="22"/>
         </w:rPr>
         <w:t xml:space="preserve">game </w:t>
       </w:r>
       <w:r>
         <w:rPr>
           <w:rFonts w:ascii="Times New Roman" w:hAnsi="Times New Roman"/>
+          <w:color w:val="000000" w:themeColor="text1"/>
+          <w:sz w:val="24"/>
+          <w:szCs w:val="22"/>
         </w:rPr>
         <w:t xml:space="preserve">creation </w:t>
       </w:r>
       <w:r>
         <w:rPr>
           <w:rFonts w:ascii="Times New Roman" w:hAnsi="Times New Roman"/>
+          <w:color w:val="000000" w:themeColor="text1"/>
+          <w:sz w:val="24"/>
+          <w:szCs w:val="22"/>
         </w:rPr>
         <w:t>workflow</w:t>
       </w:r>
       <w:r>
         <w:rPr>
           <w:rFonts w:ascii="Times New Roman" w:hAnsi="Times New Roman"/>
-        </w:rPr>
-        <w:t xml:space="preserve">, </w:t>
-      </w:r>
-      <w:r>
-        <w:rPr>
-          <w:rFonts w:ascii="Times New Roman" w:hAnsi="Times New Roman"/>
-        </w:rPr>
-        <w:t>and the playing of trivia th</w:t>
-      </w:r>
-      <w:r>
-        <w:rPr>
-          <w:rFonts w:ascii="Times New Roman" w:hAnsi="Times New Roman"/>
+          <w:color w:val="000000" w:themeColor="text1"/>
+          <w:sz w:val="24"/>
+          <w:szCs w:val="22"/>
+        </w:rPr>
+        <w:t>,</w:t>
+      </w:r>
+      <w:r>
+        <w:rPr>
+          <w:rFonts w:ascii="Times New Roman" w:hAnsi="Times New Roman"/>
+          <w:color w:val="000000" w:themeColor="text1"/>
+          <w:sz w:val="24"/>
+          <w:szCs w:val="22"/>
+        </w:rPr>
+        <w:t xml:space="preserve"> the playing of trivia</w:t>
+      </w:r>
+      <w:r>
+        <w:rPr>
+          <w:rFonts w:ascii="Times New Roman" w:hAnsi="Times New Roman"/>
+          <w:color w:val="000000" w:themeColor="text1"/>
+          <w:sz w:val="24"/>
+          <w:szCs w:val="22"/>
+        </w:rPr>
+        <w:t xml:space="preserve"> game and chatting </w:t>
+      </w:r>
+      <w:r>
+        <w:rPr>
+          <w:rFonts w:ascii="Times New Roman" w:hAnsi="Times New Roman"/>
+          <w:color w:val="000000" w:themeColor="text1"/>
+          <w:sz w:val="24"/>
+          <w:szCs w:val="22"/>
+        </w:rPr>
+        <w:t>th</w:t>
+      </w:r>
+      <w:r>
+        <w:rPr>
+          <w:rFonts w:ascii="Times New Roman" w:hAnsi="Times New Roman"/>
+          <w:color w:val="000000" w:themeColor="text1"/>
+          <w:sz w:val="24"/>
+          <w:szCs w:val="22"/>
         </w:rPr>
         <w:t>r</w:t>
       </w:r>
       <w:r>
         <w:rPr>
           <w:rFonts w:ascii="Times New Roman" w:hAnsi="Times New Roman"/>
+          <w:color w:val="000000" w:themeColor="text1"/>
+          <w:sz w:val="24"/>
+          <w:szCs w:val="22"/>
         </w:rPr>
         <w:t>ough a WebSocket connection with event handlers.</w:t>
       </w:r>
@@ -1449,6 +1609,9 @@
         <w:ind w:left="810"/>
         <w:rPr>
           <w:rFonts w:ascii="Times New Roman" w:hAnsi="Times New Roman"/>
+          <w:color w:val="000000" w:themeColor="text1"/>
+          <w:sz w:val="24"/>
+          <w:szCs w:val="22"/>
         </w:rPr>
       </w:pPr>
       <w:r>
@@ -1456,24 +1619,63 @@
           <w:rFonts w:ascii="Times New Roman" w:hAnsi="Times New Roman"/>
           <w:b/>
           <w:bCs/>
+          <w:color w:val="000000" w:themeColor="text1"/>
+          <w:sz w:val="24"/>
+          <w:szCs w:val="22"/>
         </w:rPr>
         <w:t xml:space="preserve">Technologies: </w:t>
       </w:r>
       <w:r>
         <w:rPr>
           <w:rFonts w:ascii="Times New Roman" w:hAnsi="Times New Roman"/>
-        </w:rPr>
-        <w:t xml:space="preserve">Java, Android, Docker, Git and </w:t>
-      </w:r>
-      <w:r>
-        <w:rPr>
-          <w:rFonts w:ascii="Times New Roman" w:hAnsi="Times New Roman"/>
+          <w:color w:val="000000" w:themeColor="text1"/>
+          <w:sz w:val="24"/>
+          <w:szCs w:val="22"/>
+        </w:rPr>
+        <w:t>Java, Android, Docker, Git</w:t>
+      </w:r>
+      <w:r>
+        <w:rPr>
+          <w:rFonts w:ascii="Times New Roman" w:hAnsi="Times New Roman"/>
+          <w:color w:val="000000" w:themeColor="text1"/>
+          <w:sz w:val="24"/>
+          <w:szCs w:val="22"/>
+        </w:rPr>
+        <w:t>,</w:t>
+      </w:r>
+      <w:r>
+        <w:rPr>
+          <w:rFonts w:ascii="Times New Roman" w:hAnsi="Times New Roman"/>
+          <w:color w:val="000000" w:themeColor="text1"/>
+          <w:sz w:val="24"/>
+          <w:szCs w:val="22"/>
+        </w:rPr>
+        <w:t xml:space="preserve"> </w:t>
+      </w:r>
+      <w:r>
+        <w:rPr>
+          <w:rFonts w:ascii="Times New Roman" w:hAnsi="Times New Roman"/>
+          <w:color w:val="000000" w:themeColor="text1"/>
+          <w:sz w:val="24"/>
+          <w:szCs w:val="22"/>
         </w:rPr>
         <w:t>GitHub</w:t>
       </w:r>
       <w:r>
         <w:rPr>
           <w:rFonts w:ascii="Times New Roman" w:hAnsi="Times New Roman"/>
+          <w:color w:val="000000" w:themeColor="text1"/>
+          <w:sz w:val="24"/>
+          <w:szCs w:val="22"/>
+        </w:rPr>
+        <w:t>,</w:t>
+      </w:r>
+      <w:r>
+        <w:rPr>
+          <w:rFonts w:ascii="Times New Roman" w:hAnsi="Times New Roman"/>
+          <w:color w:val="000000" w:themeColor="text1"/>
+          <w:sz w:val="24"/>
+          <w:szCs w:val="22"/>
         </w:rPr>
         <w:t xml:space="preserve"> Amazon AWS </w:t>
       </w:r>
@@ -1490,6 +1692,7 @@
           <w:rFonts w:ascii="Times New Roman" w:hAnsi="Times New Roman"/>
           <w:b/>
           <w:bCs/>
+          <w:color w:val="000000" w:themeColor="text1"/>
         </w:rPr>
       </w:pPr>
     </w:p>
@@ -1509,8 +1712,8 @@
         <w:tblLook w:val="04A0" w:firstRow="1" w:lastRow="0" w:firstColumn="1" w:lastColumn="0" w:noHBand="0" w:noVBand="1"/>
       </w:tblPr>
       <w:tblGrid>
-        <w:gridCol w:w="4535"/>
-        <w:gridCol w:w="4638"/>
+        <w:gridCol w:w="4502"/>
+        <w:gridCol w:w="4671"/>
       </w:tblGrid>
       <w:tr>
         <w:tc>
@@ -1529,16 +1732,18 @@
               <w:rPr>
                 <w:rFonts w:ascii="Times New Roman" w:hAnsi="Times New Roman"/>
                 <w:b/>
-                <w:sz w:val="24"/>
-                <w:szCs w:val="24"/>
+                <w:color w:val="000000" w:themeColor="text1"/>
+                <w:sz w:val="28"/>
+                <w:szCs w:val="28"/>
               </w:rPr>
             </w:pPr>
             <w:r>
               <w:rPr>
                 <w:rFonts w:ascii="Times New Roman" w:hAnsi="Times New Roman"/>
                 <w:b/>
-                <w:sz w:val="24"/>
-                <w:szCs w:val="24"/>
+                <w:color w:val="000000" w:themeColor="text1"/>
+                <w:sz w:val="28"/>
+                <w:szCs w:val="28"/>
               </w:rPr>
               <w:t>MyRetail – REST API</w:t>
             </w:r>
@@ -1562,6 +1767,9 @@
                 <w:rFonts w:ascii="Times New Roman" w:hAnsi="Times New Roman"/>
                 <w:b/>
                 <w:bCs/>
+                <w:color w:val="000000" w:themeColor="text1"/>
+                <w:sz w:val="28"/>
+                <w:szCs w:val="28"/>
               </w:rPr>
             </w:pPr>
             <w:hyperlink r:id="rId9" w:history="1">
@@ -1571,8 +1779,405 @@
                   <w:rFonts w:ascii="Times New Roman" w:hAnsi="Times New Roman"/>
                   <w:b/>
                   <w:bCs/>
+                  <w:color w:val="000000" w:themeColor="text1"/>
+                  <w:sz w:val="28"/>
+                  <w:szCs w:val="28"/>
                 </w:rPr>
-                <w:t>https://</w:t>
+                <w:t>https://github.com/gdblech/myRetail</w:t>
+              </w:r>
+            </w:hyperlink>
+          </w:p>
+        </w:tc>
+      </w:tr>
+    </w:tbl>
+    <w:p>
+      <w:pPr>
+        <w:pStyle w:val="Achievement"/>
+        <w:numPr>
+          <w:ilvl w:val="0"/>
+          <w:numId w:val="0"/>
+        </w:numPr>
+        <w:spacing w:before="0" w:after="0"/>
+        <w:ind w:left="720"/>
+        <w:rPr>
+          <w:rFonts w:ascii="Times New Roman" w:hAnsi="Times New Roman"/>
+          <w:color w:val="000000" w:themeColor="text1"/>
+          <w:sz w:val="24"/>
+          <w:szCs w:val="22"/>
+        </w:rPr>
+      </w:pPr>
+      <w:r>
+        <w:rPr>
+          <w:rFonts w:ascii="Times New Roman" w:hAnsi="Times New Roman"/>
+          <w:color w:val="000000" w:themeColor="text1"/>
+          <w:sz w:val="24"/>
+          <w:szCs w:val="22"/>
+        </w:rPr>
+        <w:t xml:space="preserve">MyRetail is a REST </w:t>
+      </w:r>
+      <w:r>
+        <w:rPr>
+          <w:rFonts w:ascii="Times New Roman" w:hAnsi="Times New Roman"/>
+          <w:color w:val="000000" w:themeColor="text1"/>
+          <w:sz w:val="24"/>
+          <w:szCs w:val="22"/>
+        </w:rPr>
+        <w:t xml:space="preserve">API </w:t>
+      </w:r>
+      <w:r>
+        <w:rPr>
+          <w:rFonts w:ascii="Times New Roman" w:hAnsi="Times New Roman"/>
+          <w:color w:val="000000" w:themeColor="text1"/>
+          <w:sz w:val="24"/>
+          <w:szCs w:val="22"/>
+        </w:rPr>
+        <w:t xml:space="preserve">for looking up product information such as </w:t>
+      </w:r>
+      <w:r>
+        <w:rPr>
+          <w:rFonts w:ascii="Times New Roman" w:hAnsi="Times New Roman"/>
+          <w:color w:val="000000" w:themeColor="text1"/>
+          <w:sz w:val="24"/>
+          <w:szCs w:val="22"/>
+        </w:rPr>
+        <w:t>Product name</w:t>
+      </w:r>
+      <w:r>
+        <w:rPr>
+          <w:rFonts w:ascii="Times New Roman" w:hAnsi="Times New Roman"/>
+          <w:color w:val="000000" w:themeColor="text1"/>
+          <w:sz w:val="24"/>
+          <w:szCs w:val="22"/>
+        </w:rPr>
+        <w:t xml:space="preserve"> and</w:t>
+      </w:r>
+      <w:r>
+        <w:rPr>
+          <w:rFonts w:ascii="Times New Roman" w:hAnsi="Times New Roman"/>
+          <w:color w:val="000000" w:themeColor="text1"/>
+          <w:sz w:val="24"/>
+          <w:szCs w:val="22"/>
+        </w:rPr>
+        <w:t xml:space="preserve"> current price. If a product is not currently in the</w:t>
+      </w:r>
+      <w:r>
+        <w:rPr>
+          <w:rFonts w:ascii="Times New Roman" w:hAnsi="Times New Roman"/>
+          <w:color w:val="000000" w:themeColor="text1"/>
+          <w:sz w:val="24"/>
+          <w:szCs w:val="22"/>
+        </w:rPr>
+        <w:t xml:space="preserve"> local</w:t>
+      </w:r>
+      <w:r>
+        <w:rPr>
+          <w:rFonts w:ascii="Times New Roman" w:hAnsi="Times New Roman"/>
+          <w:color w:val="000000" w:themeColor="text1"/>
+          <w:sz w:val="24"/>
+          <w:szCs w:val="22"/>
+        </w:rPr>
+        <w:t xml:space="preserve"> MongoDB database</w:t>
+      </w:r>
+      <w:r>
+        <w:rPr>
+          <w:rFonts w:ascii="Times New Roman" w:hAnsi="Times New Roman"/>
+          <w:color w:val="000000" w:themeColor="text1"/>
+          <w:sz w:val="24"/>
+          <w:szCs w:val="22"/>
+        </w:rPr>
+        <w:t xml:space="preserve">, </w:t>
+      </w:r>
+      <w:r>
+        <w:rPr>
+          <w:rFonts w:ascii="Times New Roman" w:hAnsi="Times New Roman"/>
+          <w:color w:val="000000" w:themeColor="text1"/>
+          <w:sz w:val="24"/>
+          <w:szCs w:val="22"/>
+        </w:rPr>
+        <w:t>a GET request</w:t>
+      </w:r>
+      <w:r>
+        <w:rPr>
+          <w:rFonts w:ascii="Times New Roman" w:hAnsi="Times New Roman"/>
+          <w:color w:val="000000" w:themeColor="text1"/>
+          <w:sz w:val="24"/>
+          <w:szCs w:val="22"/>
+        </w:rPr>
+        <w:t xml:space="preserve"> will be performed</w:t>
+      </w:r>
+      <w:r>
+        <w:rPr>
+          <w:rFonts w:ascii="Times New Roman" w:hAnsi="Times New Roman"/>
+          <w:color w:val="000000" w:themeColor="text1"/>
+          <w:sz w:val="24"/>
+          <w:szCs w:val="22"/>
+        </w:rPr>
+        <w:t xml:space="preserve"> against the RedSky API. Products can also be added manually with PUT</w:t>
+      </w:r>
+      <w:r>
+        <w:rPr>
+          <w:rFonts w:ascii="Times New Roman" w:hAnsi="Times New Roman"/>
+          <w:color w:val="000000" w:themeColor="text1"/>
+          <w:sz w:val="24"/>
+          <w:szCs w:val="22"/>
+        </w:rPr>
+        <w:t xml:space="preserve"> and POST</w:t>
+      </w:r>
+      <w:r>
+        <w:rPr>
+          <w:rFonts w:ascii="Times New Roman" w:hAnsi="Times New Roman"/>
+          <w:color w:val="000000" w:themeColor="text1"/>
+          <w:sz w:val="24"/>
+          <w:szCs w:val="22"/>
+        </w:rPr>
+        <w:t xml:space="preserve"> requests. The API was build using Java and Spring </w:t>
+      </w:r>
+      <w:r>
+        <w:rPr>
+          <w:rFonts w:ascii="Times New Roman" w:hAnsi="Times New Roman"/>
+          <w:color w:val="000000" w:themeColor="text1"/>
+          <w:sz w:val="24"/>
+          <w:szCs w:val="22"/>
+        </w:rPr>
+        <w:t>Boot</w:t>
+      </w:r>
+      <w:r>
+        <w:rPr>
+          <w:rFonts w:ascii="Times New Roman" w:hAnsi="Times New Roman"/>
+          <w:color w:val="000000" w:themeColor="text1"/>
+          <w:sz w:val="24"/>
+          <w:szCs w:val="22"/>
+        </w:rPr>
+        <w:t>.</w:t>
+      </w:r>
+    </w:p>
+    <w:p>
+      <w:pPr>
+        <w:pStyle w:val="Achievement"/>
+        <w:numPr>
+          <w:ilvl w:val="0"/>
+          <w:numId w:val="0"/>
+        </w:numPr>
+        <w:spacing w:before="0" w:after="0"/>
+        <w:ind w:left="720"/>
+        <w:rPr>
+          <w:rFonts w:ascii="Times New Roman" w:hAnsi="Times New Roman"/>
+          <w:color w:val="000000" w:themeColor="text1"/>
+          <w:sz w:val="24"/>
+          <w:szCs w:val="22"/>
+        </w:rPr>
+      </w:pPr>
+      <w:r>
+        <w:rPr>
+          <w:rFonts w:ascii="Times New Roman" w:hAnsi="Times New Roman"/>
+          <w:b/>
+          <w:bCs/>
+          <w:color w:val="000000" w:themeColor="text1"/>
+          <w:sz w:val="24"/>
+          <w:szCs w:val="22"/>
+        </w:rPr>
+        <w:t xml:space="preserve">Technologies: </w:t>
+      </w:r>
+      <w:r>
+        <w:rPr>
+          <w:rFonts w:ascii="Times New Roman" w:hAnsi="Times New Roman"/>
+          <w:color w:val="000000" w:themeColor="text1"/>
+          <w:sz w:val="24"/>
+          <w:szCs w:val="22"/>
+        </w:rPr>
+        <w:t>Java, Spring</w:t>
+      </w:r>
+      <w:r>
+        <w:rPr>
+          <w:rFonts w:ascii="Times New Roman" w:hAnsi="Times New Roman"/>
+          <w:color w:val="000000" w:themeColor="text1"/>
+          <w:sz w:val="24"/>
+          <w:szCs w:val="22"/>
+        </w:rPr>
+        <w:t xml:space="preserve"> Boot</w:t>
+      </w:r>
+      <w:r>
+        <w:rPr>
+          <w:rFonts w:ascii="Times New Roman" w:hAnsi="Times New Roman"/>
+          <w:color w:val="000000" w:themeColor="text1"/>
+          <w:sz w:val="24"/>
+          <w:szCs w:val="22"/>
+        </w:rPr>
+        <w:t>, MongoDB, MySQL, Git</w:t>
+      </w:r>
+      <w:r>
+        <w:rPr>
+          <w:rFonts w:ascii="Times New Roman" w:hAnsi="Times New Roman"/>
+          <w:color w:val="000000" w:themeColor="text1"/>
+          <w:sz w:val="24"/>
+          <w:szCs w:val="22"/>
+        </w:rPr>
+        <w:t>,</w:t>
+      </w:r>
+      <w:r>
+        <w:rPr>
+          <w:rFonts w:ascii="Times New Roman" w:hAnsi="Times New Roman"/>
+          <w:color w:val="000000" w:themeColor="text1"/>
+          <w:sz w:val="24"/>
+          <w:szCs w:val="22"/>
+        </w:rPr>
+        <w:t xml:space="preserve"> Git</w:t>
+      </w:r>
+      <w:r>
+        <w:rPr>
+          <w:rFonts w:ascii="Times New Roman" w:hAnsi="Times New Roman"/>
+          <w:color w:val="000000" w:themeColor="text1"/>
+          <w:sz w:val="24"/>
+          <w:szCs w:val="22"/>
+        </w:rPr>
+        <w:t>H</w:t>
+      </w:r>
+      <w:r>
+        <w:rPr>
+          <w:rFonts w:ascii="Times New Roman" w:hAnsi="Times New Roman"/>
+          <w:color w:val="000000" w:themeColor="text1"/>
+          <w:sz w:val="24"/>
+          <w:szCs w:val="22"/>
+        </w:rPr>
+        <w:t>ub</w:t>
+      </w:r>
+    </w:p>
+    <w:tbl>
+      <w:tblPr>
+        <w:tblStyle w:val="TableGrid"/>
+        <w:tblW w:w="0" w:type="auto"/>
+        <w:tblInd w:w="360" w:type="dxa"/>
+        <w:tblBorders>
+          <w:top w:val="none" w:sz="0" w:space="0" w:color="auto"/>
+          <w:left w:val="none" w:sz="0" w:space="0" w:color="auto"/>
+          <w:bottom w:val="none" w:sz="0" w:space="0" w:color="auto"/>
+          <w:right w:val="none" w:sz="0" w:space="0" w:color="auto"/>
+          <w:insideH w:val="none" w:sz="0" w:space="0" w:color="auto"/>
+          <w:insideV w:val="none" w:sz="0" w:space="0" w:color="auto"/>
+        </w:tblBorders>
+        <w:tblLook w:val="04A0" w:firstRow="1" w:lastRow="0" w:firstColumn="1" w:lastColumn="0" w:noHBand="0" w:noVBand="1"/>
+      </w:tblPr>
+      <w:tblGrid>
+        <w:gridCol w:w="4508"/>
+        <w:gridCol w:w="4665"/>
+      </w:tblGrid>
+      <w:tr>
+        <w:tc>
+          <w:tcPr>
+            <w:tcW w:w="4675" w:type="dxa"/>
+          </w:tcPr>
+          <w:p>
+            <w:pPr>
+              <w:pStyle w:val="Achievement"/>
+              <w:numPr>
+                <w:ilvl w:val="0"/>
+                <w:numId w:val="0"/>
+              </w:numPr>
+              <w:spacing w:before="0" w:after="0"/>
+              <w:ind w:left="-108"/>
+              <w:rPr>
+                <w:rFonts w:ascii="Times New Roman" w:hAnsi="Times New Roman"/>
+                <w:b/>
+                <w:color w:val="000000" w:themeColor="text1"/>
+                <w:sz w:val="28"/>
+                <w:szCs w:val="28"/>
+              </w:rPr>
+            </w:pPr>
+          </w:p>
+          <w:p>
+            <w:pPr>
+              <w:pStyle w:val="Achievement"/>
+              <w:numPr>
+                <w:ilvl w:val="0"/>
+                <w:numId w:val="0"/>
+              </w:numPr>
+              <w:spacing w:before="0" w:after="0"/>
+              <w:ind w:left="-108"/>
+              <w:rPr>
+                <w:rFonts w:ascii="Times New Roman" w:hAnsi="Times New Roman"/>
+                <w:b/>
+                <w:color w:val="000000" w:themeColor="text1"/>
+                <w:sz w:val="28"/>
+                <w:szCs w:val="28"/>
+              </w:rPr>
+            </w:pPr>
+            <w:r>
+              <w:rPr>
+                <w:rFonts w:ascii="Times New Roman" w:hAnsi="Times New Roman"/>
+                <w:b/>
+                <w:color w:val="000000" w:themeColor="text1"/>
+                <w:sz w:val="28"/>
+                <w:szCs w:val="28"/>
+              </w:rPr>
+              <w:t>Enterprise FizzBuzz</w:t>
+            </w:r>
+            <w:r>
+              <w:rPr>
+                <w:rFonts w:ascii="Times New Roman" w:hAnsi="Times New Roman"/>
+                <w:b/>
+                <w:color w:val="000000" w:themeColor="text1"/>
+                <w:sz w:val="28"/>
+                <w:szCs w:val="28"/>
+              </w:rPr>
+              <w:t xml:space="preserve"> – REST API</w:t>
+            </w:r>
+          </w:p>
+        </w:tc>
+        <w:tc>
+          <w:tcPr>
+            <w:tcW w:w="4675" w:type="dxa"/>
+          </w:tcPr>
+          <w:p>
+            <w:pPr>
+              <w:pStyle w:val="Achievement"/>
+              <w:numPr>
+                <w:ilvl w:val="0"/>
+                <w:numId w:val="0"/>
+              </w:numPr>
+              <w:spacing w:before="0" w:after="0"/>
+              <w:ind w:left="360" w:right="-108" w:hanging="360"/>
+              <w:jc w:val="right"/>
+              <w:rPr>
+                <w:rFonts w:ascii="Times New Roman" w:hAnsi="Times New Roman"/>
+                <w:b/>
+                <w:bCs/>
+                <w:color w:val="000000" w:themeColor="text1"/>
+                <w:sz w:val="28"/>
+                <w:szCs w:val="28"/>
+              </w:rPr>
+            </w:pPr>
+          </w:p>
+          <w:p>
+            <w:pPr>
+              <w:pStyle w:val="Achievement"/>
+              <w:numPr>
+                <w:ilvl w:val="0"/>
+                <w:numId w:val="0"/>
+              </w:numPr>
+              <w:spacing w:before="0" w:after="0"/>
+              <w:ind w:left="360" w:right="-108" w:hanging="360"/>
+              <w:jc w:val="right"/>
+              <w:rPr>
+                <w:rFonts w:ascii="Times New Roman" w:hAnsi="Times New Roman"/>
+                <w:b/>
+                <w:bCs/>
+                <w:color w:val="000000" w:themeColor="text1"/>
+                <w:sz w:val="28"/>
+                <w:szCs w:val="28"/>
+              </w:rPr>
+            </w:pPr>
+            <w:hyperlink r:id="rId10" w:history="1">
+              <w:r>
+                <w:rPr>
+                  <w:rStyle w:val="Hyperlink"/>
+                  <w:rFonts w:ascii="Times New Roman" w:hAnsi="Times New Roman"/>
+                  <w:b/>
+                  <w:bCs/>
+                  <w:color w:val="000000" w:themeColor="text1"/>
+                  <w:sz w:val="28"/>
+                  <w:szCs w:val="28"/>
+                </w:rPr>
+                <w:t>https://github.com/gdblech/</w:t>
               </w:r>
               <w:r>
                 <w:rPr>
@@ -1580,19 +2185,11 @@
                   <w:rFonts w:ascii="Times New Roman" w:hAnsi="Times New Roman"/>
                   <w:b/>
                   <w:bCs/>
-                  <w:sz w:val="24"/>
-                  <w:szCs w:val="22"/>
+                  <w:color w:val="000000" w:themeColor="text1"/>
+                  <w:sz w:val="28"/>
+                  <w:szCs w:val="28"/>
                 </w:rPr>
-                <w:t>github</w:t>
-              </w:r>
-              <w:r>
-                <w:rPr>
-                  <w:rStyle w:val="Hyperlink"/>
-                  <w:rFonts w:ascii="Times New Roman" w:hAnsi="Times New Roman"/>
-                  <w:b/>
-                  <w:bCs/>
-                </w:rPr>
-                <w:t>.com/gdblech/myRetail</w:t>
+                <w:t>fizzbuzz</w:t>
               </w:r>
             </w:hyperlink>
           </w:p>
@@ -1610,42 +2207,110 @@
         <w:ind w:left="720"/>
         <w:rPr>
           <w:rFonts w:ascii="Times New Roman" w:hAnsi="Times New Roman"/>
-        </w:rPr>
-      </w:pPr>
-      <w:r>
-        <w:rPr>
-          <w:rFonts w:ascii="Times New Roman" w:hAnsi="Times New Roman"/>
-          <w:b/>
-          <w:bCs/>
-        </w:rPr>
-        <w:t>M</w:t>
-      </w:r>
-      <w:r>
-        <w:rPr>
-          <w:rFonts w:ascii="Times New Roman" w:hAnsi="Times New Roman"/>
-        </w:rPr>
-        <w:t xml:space="preserve">yRetail is a REST </w:t>
-      </w:r>
-      <w:r>
-        <w:rPr>
-          <w:rFonts w:ascii="Times New Roman" w:hAnsi="Times New Roman"/>
-        </w:rPr>
-        <w:t xml:space="preserve">API </w:t>
-      </w:r>
-      <w:r>
-        <w:rPr>
-          <w:rFonts w:ascii="Times New Roman" w:hAnsi="Times New Roman"/>
-        </w:rPr>
-        <w:t xml:space="preserve">for looking up product information such as </w:t>
-      </w:r>
-      <w:r>
-        <w:rPr>
-          <w:rFonts w:ascii="Times New Roman" w:hAnsi="Times New Roman"/>
-        </w:rPr>
-        <w:t>Product name, current price. If a product is not currently in the MongoDB database is will do a GET request against the RedSky API. Products can also be added manually with PUT requests. The API was build using Java and Spring MVC.</w:t>
-      </w:r>
-      <w:bookmarkStart w:id="1" w:name="_GoBack"/>
-      <w:bookmarkEnd w:id="1"/>
+          <w:color w:val="000000" w:themeColor="text1"/>
+          <w:sz w:val="24"/>
+          <w:szCs w:val="22"/>
+        </w:rPr>
+      </w:pPr>
+      <w:r>
+        <w:rPr>
+          <w:rFonts w:ascii="Times New Roman" w:hAnsi="Times New Roman"/>
+          <w:color w:val="000000" w:themeColor="text1"/>
+          <w:sz w:val="24"/>
+          <w:szCs w:val="22"/>
+        </w:rPr>
+        <w:t>Enterprise FizzBuzz is the classic FizzBuzz problem taken to the next level and made business ready</w:t>
+      </w:r>
+      <w:r>
+        <w:rPr>
+          <w:rFonts w:ascii="Times New Roman" w:hAnsi="Times New Roman"/>
+          <w:color w:val="000000" w:themeColor="text1"/>
+          <w:sz w:val="24"/>
+          <w:szCs w:val="22"/>
+        </w:rPr>
+        <w:t xml:space="preserve"> as part of learning Spring Boot</w:t>
+      </w:r>
+      <w:r>
+        <w:rPr>
+          <w:rFonts w:ascii="Times New Roman" w:hAnsi="Times New Roman"/>
+          <w:color w:val="000000" w:themeColor="text1"/>
+          <w:sz w:val="24"/>
+          <w:szCs w:val="22"/>
+        </w:rPr>
+        <w:t>. A full REST Interface built using Spring Boot</w:t>
+      </w:r>
+      <w:r>
+        <w:rPr>
+          <w:rFonts w:ascii="Times New Roman" w:hAnsi="Times New Roman"/>
+          <w:color w:val="000000" w:themeColor="text1"/>
+          <w:sz w:val="24"/>
+          <w:szCs w:val="22"/>
+        </w:rPr>
+        <w:t xml:space="preserve"> and Java,</w:t>
+      </w:r>
+      <w:r>
+        <w:rPr>
+          <w:rFonts w:ascii="Times New Roman" w:hAnsi="Times New Roman"/>
+          <w:color w:val="000000" w:themeColor="text1"/>
+          <w:sz w:val="24"/>
+          <w:szCs w:val="22"/>
+        </w:rPr>
+        <w:t xml:space="preserve"> return</w:t>
+      </w:r>
+      <w:r>
+        <w:rPr>
+          <w:rFonts w:ascii="Times New Roman" w:hAnsi="Times New Roman"/>
+          <w:color w:val="000000" w:themeColor="text1"/>
+          <w:sz w:val="24"/>
+          <w:szCs w:val="22"/>
+        </w:rPr>
+        <w:t>s</w:t>
+      </w:r>
+      <w:r>
+        <w:rPr>
+          <w:rFonts w:ascii="Times New Roman" w:hAnsi="Times New Roman"/>
+          <w:color w:val="000000" w:themeColor="text1"/>
+          <w:sz w:val="24"/>
+          <w:szCs w:val="22"/>
+        </w:rPr>
+        <w:t xml:space="preserve"> any questions you have about a number in relation to FizzBuzz</w:t>
+      </w:r>
+      <w:r>
+        <w:rPr>
+          <w:rFonts w:ascii="Times New Roman" w:hAnsi="Times New Roman"/>
+          <w:color w:val="000000" w:themeColor="text1"/>
+          <w:sz w:val="24"/>
+          <w:szCs w:val="22"/>
+        </w:rPr>
+        <w:t>,</w:t>
+      </w:r>
+      <w:r>
+        <w:rPr>
+          <w:rFonts w:ascii="Times New Roman" w:hAnsi="Times New Roman"/>
+          <w:color w:val="000000" w:themeColor="text1"/>
+          <w:sz w:val="24"/>
+          <w:szCs w:val="22"/>
+        </w:rPr>
+        <w:t xml:space="preserve"> beyond the standard problem implementation. The application also features unit tests written in J</w:t>
+      </w:r>
+      <w:r>
+        <w:rPr>
+          <w:rFonts w:ascii="Times New Roman" w:hAnsi="Times New Roman"/>
+          <w:color w:val="000000" w:themeColor="text1"/>
+          <w:sz w:val="24"/>
+          <w:szCs w:val="22"/>
+        </w:rPr>
+        <w:t>U</w:t>
+      </w:r>
+      <w:r>
+        <w:rPr>
+          <w:rFonts w:ascii="Times New Roman" w:hAnsi="Times New Roman"/>
+          <w:color w:val="000000" w:themeColor="text1"/>
+          <w:sz w:val="24"/>
+          <w:szCs w:val="22"/>
+        </w:rPr>
+        <w:t>nit5.</w:t>
+      </w:r>
     </w:p>
     <w:p>
       <w:pPr>
@@ -1655,56 +2320,67 @@
           <w:numId w:val="0"/>
         </w:numPr>
         <w:spacing w:before="0" w:after="0"/>
-        <w:ind w:left="720"/>
         <w:rPr>
           <w:rFonts w:ascii="Times New Roman" w:hAnsi="Times New Roman"/>
           <w:b/>
           <w:bCs/>
-        </w:rPr>
-      </w:pPr>
+          <w:color w:val="000000" w:themeColor="text1"/>
+          <w:sz w:val="24"/>
+          <w:szCs w:val="22"/>
+        </w:rPr>
+      </w:pPr>
+      <w:r>
+        <w:rPr>
+          <w:rFonts w:ascii="Times New Roman" w:hAnsi="Times New Roman"/>
+          <w:color w:val="000000" w:themeColor="text1"/>
+          <w:sz w:val="24"/>
+          <w:szCs w:val="22"/>
+        </w:rPr>
+        <w:tab/>
+      </w:r>
       <w:r>
         <w:rPr>
           <w:rFonts w:ascii="Times New Roman" w:hAnsi="Times New Roman"/>
           <w:b/>
           <w:bCs/>
+          <w:color w:val="000000" w:themeColor="text1"/>
+          <w:sz w:val="24"/>
+          <w:szCs w:val="22"/>
         </w:rPr>
         <w:t xml:space="preserve">Technologies: </w:t>
       </w:r>
       <w:r>
         <w:rPr>
           <w:rFonts w:ascii="Times New Roman" w:hAnsi="Times New Roman"/>
-        </w:rPr>
-        <w:t>Java, Spring, MongoDB, MyS</w:t>
-      </w:r>
-      <w:r>
-        <w:rPr>
-          <w:rFonts w:ascii="Times New Roman" w:hAnsi="Times New Roman"/>
-        </w:rPr>
-        <w:t>QL</w:t>
-      </w:r>
-      <w:r>
-        <w:rPr>
-          <w:rFonts w:ascii="Times New Roman" w:hAnsi="Times New Roman"/>
-        </w:rPr>
-        <w:t>, Git and Git</w:t>
-      </w:r>
-      <w:r>
-        <w:rPr>
-          <w:rFonts w:ascii="Times New Roman" w:hAnsi="Times New Roman"/>
-        </w:rPr>
-        <w:t>H</w:t>
-      </w:r>
-      <w:r>
-        <w:rPr>
-          <w:rFonts w:ascii="Times New Roman" w:hAnsi="Times New Roman"/>
-        </w:rPr>
-        <w:t>ub, Linux</w:t>
+          <w:color w:val="000000" w:themeColor="text1"/>
+          <w:sz w:val="24"/>
+          <w:szCs w:val="22"/>
+        </w:rPr>
+        <w:t>Java, Spring Boot, J</w:t>
+      </w:r>
+      <w:r>
+        <w:rPr>
+          <w:rFonts w:ascii="Times New Roman" w:hAnsi="Times New Roman"/>
+          <w:color w:val="000000" w:themeColor="text1"/>
+          <w:sz w:val="24"/>
+          <w:szCs w:val="22"/>
+        </w:rPr>
+        <w:t>U</w:t>
+      </w:r>
+      <w:r>
+        <w:rPr>
+          <w:rFonts w:ascii="Times New Roman" w:hAnsi="Times New Roman"/>
+          <w:color w:val="000000" w:themeColor="text1"/>
+          <w:sz w:val="24"/>
+          <w:szCs w:val="22"/>
+        </w:rPr>
+        <w:t>nit5, Git, GitHub</w:t>
       </w:r>
     </w:p>
     <w:sectPr>
       <w:type w:val="continuous"/>
       <w:pgSz w:w="12240" w:h="15840"/>
-      <w:pgMar w:top="864" w:right="1800" w:bottom="720" w:left="907" w:header="720" w:footer="720" w:gutter="0"/>
+      <w:pgMar w:top="432" w:right="1800" w:bottom="288" w:left="907" w:header="720" w:footer="720" w:gutter="0"/>
       <w:cols w:space="720"/>
       <w:docGrid w:linePitch="360"/>
     </w:sectPr>
@@ -1713,7 +2389,7 @@
 </file>
 
 <file path=word/endnotes.xml><?xml version="1.0" encoding="utf-8"?>
-<w:endnotes xmlns:wpc="http://schemas.microsoft.com/office/word/2010/wordprocessingCanvas" xmlns:cx="http://schemas.microsoft.com/office/drawing/2014/chartex" xmlns:cx1="http://schemas.microsoft.com/office/drawing/2015/9/8/chartex" xmlns:cx2="http://schemas.microsoft.com/office/drawing/2015/10/21/chartex" xmlns:cx3="http://schemas.microsoft.com/office/drawing/2016/5/9/chartex" xmlns:cx4="http://schemas.microsoft.com/office/drawing/2016/5/10/chartex" xmlns:cx5="http://schemas.microsoft.com/office/drawing/2016/5/11/chartex" xmlns:cx6="http://schemas.microsoft.com/office/drawing/2016/5/12/chartex" xmlns:cx7="http://schemas.microsoft.com/office/drawing/2016/5/13/chartex" xmlns:cx8="http://schemas.microsoft.com/office/drawing/2016/5/14/chartex" xmlns:mc="http://schemas.openxmlformats.org/markup-compatibility/2006" xmlns:aink="http://schemas.microsoft.com/office/drawing/2016/ink" xmlns:am3d="http://schemas.microsoft.com/office/drawing/2017/model3d" xmlns:o="urn:schemas-microsoft-com:office:office" xmlns:r="http://schemas.openxmlformats.org/officeDocument/2006/relationships" xmlns:m="http://schemas.openxmlformats.org/officeDocument/2006/math" xmlns:v="urn:schemas-microsoft-com:vml" xmlns:wp14="http://schemas.microsoft.com/office/word/2010/wordprocessingDrawing" xmlns:wp="http://schemas.openxmlformats.org/drawingml/2006/wordprocessingDrawing" xmlns:w10="urn:schemas-microsoft-com:office:word" xmlns:w="http://schemas.openxmlformats.org/wordprocessingml/2006/main" xmlns:w14="http://schemas.microsoft.com/office/word/2010/wordml" xmlns:w15="http://schemas.microsoft.com/office/word/2012/wordml" xmlns:w16cid="http://schemas.microsoft.com/office/word/2016/wordml/cid" xmlns:w16se="http://schemas.microsoft.com/office/word/2015/wordml/symex" xmlns:wpg="http://schemas.microsoft.com/office/word/2010/wordprocessingGroup" xmlns:wpi="http://schemas.microsoft.com/office/word/2010/wordprocessingInk" xmlns:wne="http://schemas.microsoft.com/office/word/2006/wordml" xmlns:wps="http://schemas.microsoft.com/office/word/2010/wordprocessingShape" mc:Ignorable="w14 w15 w16se w16cid wp14">
+<w:endnotes xmlns:wpc="http://schemas.microsoft.com/office/word/2010/wordprocessingCanvas" xmlns:cx="http://schemas.microsoft.com/office/drawing/2014/chartex" xmlns:cx1="http://schemas.microsoft.com/office/drawing/2015/9/8/chartex" xmlns:cx2="http://schemas.microsoft.com/office/drawing/2015/10/21/chartex" xmlns:cx3="http://schemas.microsoft.com/office/drawing/2016/5/9/chartex" xmlns:cx4="http://schemas.microsoft.com/office/drawing/2016/5/10/chartex" xmlns:cx5="http://schemas.microsoft.com/office/drawing/2016/5/11/chartex" xmlns:cx6="http://schemas.microsoft.com/office/drawing/2016/5/12/chartex" xmlns:cx7="http://schemas.microsoft.com/office/drawing/2016/5/13/chartex" xmlns:cx8="http://schemas.microsoft.com/office/drawing/2016/5/14/chartex" xmlns:mc="http://schemas.openxmlformats.org/markup-compatibility/2006" xmlns:aink="http://schemas.microsoft.com/office/drawing/2016/ink" xmlns:am3d="http://schemas.microsoft.com/office/drawing/2017/model3d" xmlns:o="urn:schemas-microsoft-com:office:office" xmlns:r="http://schemas.openxmlformats.org/officeDocument/2006/relationships" xmlns:m="http://schemas.openxmlformats.org/officeDocument/2006/math" xmlns:v="urn:schemas-microsoft-com:vml" xmlns:wp14="http://schemas.microsoft.com/office/word/2010/wordprocessingDrawing" xmlns:wp="http://schemas.openxmlformats.org/drawingml/2006/wordprocessingDrawing" xmlns:w10="urn:schemas-microsoft-com:office:word" xmlns:w="http://schemas.openxmlformats.org/wordprocessingml/2006/main" xmlns:w14="http://schemas.microsoft.com/office/word/2010/wordml" xmlns:w15="http://schemas.microsoft.com/office/word/2012/wordml" xmlns:w16cex="http://schemas.microsoft.com/office/word/2018/wordml/cex" xmlns:w16cid="http://schemas.microsoft.com/office/word/2016/wordml/cid" xmlns:w16="http://schemas.microsoft.com/office/word/2018/wordml" xmlns:w16se="http://schemas.microsoft.com/office/word/2015/wordml/symex" xmlns:wpg="http://schemas.microsoft.com/office/word/2010/wordprocessingGroup" xmlns:wpi="http://schemas.microsoft.com/office/word/2010/wordprocessingInk" xmlns:wne="http://schemas.microsoft.com/office/word/2006/wordml" xmlns:wps="http://schemas.microsoft.com/office/word/2010/wordprocessingShape" mc:Ignorable="w14 w15 w16se w16cid w16 w16cex wp14">
   <w:endnote w:type="separator" w:id="-1">
     <w:p>
       <w:pPr>
@@ -1738,7 +2414,7 @@
 </file>
 
 <file path=word/footnotes.xml><?xml version="1.0" encoding="utf-8"?>
-<w:footnotes xmlns:wpc="http://schemas.microsoft.com/office/word/2010/wordprocessingCanvas" xmlns:cx="http://schemas.microsoft.com/office/drawing/2014/chartex" xmlns:cx1="http://schemas.microsoft.com/office/drawing/2015/9/8/chartex" xmlns:cx2="http://schemas.microsoft.com/office/drawing/2015/10/21/chartex" xmlns:cx3="http://schemas.microsoft.com/office/drawing/2016/5/9/chartex" xmlns:cx4="http://schemas.microsoft.com/office/drawing/2016/5/10/chartex" xmlns:cx5="http://schemas.microsoft.com/office/drawing/2016/5/11/chartex" xmlns:cx6="http://schemas.microsoft.com/office/drawing/2016/5/12/chartex" xmlns:cx7="http://schemas.microsoft.com/office/drawing/2016/5/13/chartex" xmlns:cx8="http://schemas.microsoft.com/office/drawing/2016/5/14/chartex" xmlns:mc="http://schemas.openxmlformats.org/markup-compatibility/2006" xmlns:aink="http://schemas.microsoft.com/office/drawing/2016/ink" xmlns:am3d="http://schemas.microsoft.com/office/drawing/2017/model3d" xmlns:o="urn:schemas-microsoft-com:office:office" xmlns:r="http://schemas.openxmlformats.org/officeDocument/2006/relationships" xmlns:m="http://schemas.openxmlformats.org/officeDocument/2006/math" xmlns:v="urn:schemas-microsoft-com:vml" xmlns:wp14="http://schemas.microsoft.com/office/word/2010/wordprocessingDrawing" xmlns:wp="http://schemas.openxmlformats.org/drawingml/2006/wordprocessingDrawing" xmlns:w10="urn:schemas-microsoft-com:office:word" xmlns:w="http://schemas.openxmlformats.org/wordprocessingml/2006/main" xmlns:w14="http://schemas.microsoft.com/office/word/2010/wordml" xmlns:w15="http://schemas.microsoft.com/office/word/2012/wordml" xmlns:w16cid="http://schemas.microsoft.com/office/word/2016/wordml/cid" xmlns:w16se="http://schemas.microsoft.com/office/word/2015/wordml/symex" xmlns:wpg="http://schemas.microsoft.com/office/word/2010/wordprocessingGroup" xmlns:wpi="http://schemas.microsoft.com/office/word/2010/wordprocessingInk" xmlns:wne="http://schemas.microsoft.com/office/word/2006/wordml" xmlns:wps="http://schemas.microsoft.com/office/word/2010/wordprocessingShape" mc:Ignorable="w14 w15 w16se w16cid wp14">
+<w:footnotes xmlns:wpc="http://schemas.microsoft.com/office/word/2010/wordprocessingCanvas" xmlns:cx="http://schemas.microsoft.com/office/drawing/2014/chartex" xmlns:cx1="http://schemas.microsoft.com/office/drawing/2015/9/8/chartex" xmlns:cx2="http://schemas.microsoft.com/office/drawing/2015/10/21/chartex" xmlns:cx3="http://schemas.microsoft.com/office/drawing/2016/5/9/chartex" xmlns:cx4="http://schemas.microsoft.com/office/drawing/2016/5/10/chartex" xmlns:cx5="http://schemas.microsoft.com/office/drawing/2016/5/11/chartex" xmlns:cx6="http://schemas.microsoft.com/office/drawing/2016/5/12/chartex" xmlns:cx7="http://schemas.microsoft.com/office/drawing/2016/5/13/chartex" xmlns:cx8="http://schemas.microsoft.com/office/drawing/2016/5/14/chartex" xmlns:mc="http://schemas.openxmlformats.org/markup-compatibility/2006" xmlns:aink="http://schemas.microsoft.com/office/drawing/2016/ink" xmlns:am3d="http://schemas.microsoft.com/office/drawing/2017/model3d" xmlns:o="urn:schemas-microsoft-com:office:office" xmlns:r="http://schemas.openxmlformats.org/officeDocument/2006/relationships" xmlns:m="http://schemas.openxmlformats.org/officeDocument/2006/math" xmlns:v="urn:schemas-microsoft-com:vml" xmlns:wp14="http://schemas.microsoft.com/office/word/2010/wordprocessingDrawing" xmlns:wp="http://schemas.openxmlformats.org/drawingml/2006/wordprocessingDrawing" xmlns:w10="urn:schemas-microsoft-com:office:word" xmlns:w="http://schemas.openxmlformats.org/wordprocessingml/2006/main" xmlns:w14="http://schemas.microsoft.com/office/word/2010/wordml" xmlns:w15="http://schemas.microsoft.com/office/word/2012/wordml" xmlns:w16cex="http://schemas.microsoft.com/office/word/2018/wordml/cex" xmlns:w16cid="http://schemas.microsoft.com/office/word/2016/wordml/cid" xmlns:w16="http://schemas.microsoft.com/office/word/2018/wordml" xmlns:w16se="http://schemas.microsoft.com/office/word/2015/wordml/symex" xmlns:wpg="http://schemas.microsoft.com/office/word/2010/wordprocessingGroup" xmlns:wpi="http://schemas.microsoft.com/office/word/2010/wordprocessingInk" xmlns:wne="http://schemas.microsoft.com/office/word/2006/wordml" xmlns:wps="http://schemas.microsoft.com/office/word/2010/wordprocessingShape" mc:Ignorable="w14 w15 w16se w16cid w16 w16cex wp14">
   <w:footnote w:type="separator" w:id="-1">
     <w:p>
       <w:pPr>
@@ -1763,7 +2439,7 @@
 </file>
 
 <file path=word/numbering.xml><?xml version="1.0" encoding="utf-8"?>
-<w:numbering xmlns:wpc="http://schemas.microsoft.com/office/word/2010/wordprocessingCanvas" xmlns:cx="http://schemas.microsoft.com/office/drawing/2014/chartex" xmlns:cx1="http://schemas.microsoft.com/office/drawing/2015/9/8/chartex" xmlns:cx2="http://schemas.microsoft.com/office/drawing/2015/10/21/chartex" xmlns:cx3="http://schemas.microsoft.com/office/drawing/2016/5/9/chartex" xmlns:cx4="http://schemas.microsoft.com/office/drawing/2016/5/10/chartex" xmlns:cx5="http://schemas.microsoft.com/office/drawing/2016/5/11/chartex" xmlns:cx6="http://schemas.microsoft.com/office/drawing/2016/5/12/chartex" xmlns:cx7="http://schemas.microsoft.com/office/drawing/2016/5/13/chartex" xmlns:cx8="http://schemas.microsoft.com/office/drawing/2016/5/14/chartex" xmlns:mc="http://schemas.openxmlformats.org/markup-compatibility/2006" xmlns:aink="http://schemas.microsoft.com/office/drawing/2016/ink" xmlns:am3d="http://schemas.microsoft.com/office/drawing/2017/model3d" xmlns:o="urn:schemas-microsoft-com:office:office" xmlns:r="http://schemas.openxmlformats.org/officeDocument/2006/relationships" xmlns:m="http://schemas.openxmlformats.org/officeDocument/2006/math" xmlns:v="urn:schemas-microsoft-com:vml" xmlns:wp14="http://schemas.microsoft.com/office/word/2010/wordprocessingDrawing" xmlns:wp="http://schemas.openxmlformats.org/drawingml/2006/wordprocessingDrawing" xmlns:w10="urn:schemas-microsoft-com:office:word" xmlns:w="http://schemas.openxmlformats.org/wordprocessingml/2006/main" xmlns:w14="http://schemas.microsoft.com/office/word/2010/wordml" xmlns:w15="http://schemas.microsoft.com/office/word/2012/wordml" xmlns:w16cid="http://schemas.microsoft.com/office/word/2016/wordml/cid" xmlns:w16se="http://schemas.microsoft.com/office/word/2015/wordml/symex" xmlns:wpg="http://schemas.microsoft.com/office/word/2010/wordprocessingGroup" xmlns:wpi="http://schemas.microsoft.com/office/word/2010/wordprocessingInk" xmlns:wne="http://schemas.microsoft.com/office/word/2006/wordml" xmlns:wps="http://schemas.microsoft.com/office/word/2010/wordprocessingShape" mc:Ignorable="w14 w15 w16se w16cid wp14">
+<w:numbering xmlns:wpc="http://schemas.microsoft.com/office/word/2010/wordprocessingCanvas" xmlns:cx="http://schemas.microsoft.com/office/drawing/2014/chartex" xmlns:cx1="http://schemas.microsoft.com/office/drawing/2015/9/8/chartex" xmlns:cx2="http://schemas.microsoft.com/office/drawing/2015/10/21/chartex" xmlns:cx3="http://schemas.microsoft.com/office/drawing/2016/5/9/chartex" xmlns:cx4="http://schemas.microsoft.com/office/drawing/2016/5/10/chartex" xmlns:cx5="http://schemas.microsoft.com/office/drawing/2016/5/11/chartex" xmlns:cx6="http://schemas.microsoft.com/office/drawing/2016/5/12/chartex" xmlns:cx7="http://schemas.microsoft.com/office/drawing/2016/5/13/chartex" xmlns:cx8="http://schemas.microsoft.com/office/drawing/2016/5/14/chartex" xmlns:mc="http://schemas.openxmlformats.org/markup-compatibility/2006" xmlns:aink="http://schemas.microsoft.com/office/drawing/2016/ink" xmlns:am3d="http://schemas.microsoft.com/office/drawing/2017/model3d" xmlns:o="urn:schemas-microsoft-com:office:office" xmlns:r="http://schemas.openxmlformats.org/officeDocument/2006/relationships" xmlns:m="http://schemas.openxmlformats.org/officeDocument/2006/math" xmlns:v="urn:schemas-microsoft-com:vml" xmlns:wp14="http://schemas.microsoft.com/office/word/2010/wordprocessingDrawing" xmlns:wp="http://schemas.openxmlformats.org/drawingml/2006/wordprocessingDrawing" xmlns:w10="urn:schemas-microsoft-com:office:word" xmlns:w="http://schemas.openxmlformats.org/wordprocessingml/2006/main" xmlns:w14="http://schemas.microsoft.com/office/word/2010/wordml" xmlns:w15="http://schemas.microsoft.com/office/word/2012/wordml" xmlns:w16cex="http://schemas.microsoft.com/office/word/2018/wordml/cex" xmlns:w16cid="http://schemas.microsoft.com/office/word/2016/wordml/cid" xmlns:w16="http://schemas.microsoft.com/office/word/2018/wordml" xmlns:w16se="http://schemas.microsoft.com/office/word/2015/wordml/symex" xmlns:wpg="http://schemas.microsoft.com/office/word/2010/wordprocessingGroup" xmlns:wpi="http://schemas.microsoft.com/office/word/2010/wordprocessingInk" xmlns:wne="http://schemas.microsoft.com/office/word/2006/wordml" xmlns:wps="http://schemas.microsoft.com/office/word/2010/wordprocessingShape" mc:Ignorable="w14 w15 w16se w16cid w16 w16cex wp14">
   <w:abstractNum w:abstractNumId="0" w15:restartNumberingAfterBreak="0">
     <w:nsid w:val="FFFFFFFE"/>
     <w:multiLevelType w:val="singleLevel"/>
@@ -2587,7 +3263,7 @@
 </file>
 
 <file path=word/styles.xml><?xml version="1.0" encoding="utf-8"?>
-<w:styles xmlns:mc="http://schemas.openxmlformats.org/markup-compatibility/2006" xmlns:r="http://schemas.openxmlformats.org/officeDocument/2006/relationships" xmlns:w="http://schemas.openxmlformats.org/wordprocessingml/2006/main" xmlns:w14="http://schemas.microsoft.com/office/word/2010/wordml" xmlns:w15="http://schemas.microsoft.com/office/word/2012/wordml" xmlns:w16cid="http://schemas.microsoft.com/office/word/2016/wordml/cid" xmlns:w16se="http://schemas.microsoft.com/office/word/2015/wordml/symex" mc:Ignorable="w14 w15 w16se w16cid">
+<w:styles xmlns:mc="http://schemas.openxmlformats.org/markup-compatibility/2006" xmlns:r="http://schemas.openxmlformats.org/officeDocument/2006/relationships" xmlns:w="http://schemas.openxmlformats.org/wordprocessingml/2006/main" xmlns:w14="http://schemas.microsoft.com/office/word/2010/wordml" xmlns:w15="http://schemas.microsoft.com/office/word/2012/wordml" xmlns:w16cex="http://schemas.microsoft.com/office/word/2018/wordml/cex" xmlns:w16cid="http://schemas.microsoft.com/office/word/2016/wordml/cid" xmlns:w16="http://schemas.microsoft.com/office/word/2018/wordml" xmlns:w16se="http://schemas.microsoft.com/office/word/2015/wordml/symex" mc:Ignorable="w14 w15 w16se w16cid w16 w16cex">
   <w:docDefaults>
     <w:rPrDefault>
       <w:rPr>
@@ -2984,6 +3660,7 @@
   <w:style w:type="paragraph" w:default="1" w:styleId="Normal">
     <w:name w:val="Normal"/>
     <w:qFormat/>
+    <w:rsid w:val="006B4EE2"/>
   </w:style>
   <w:style w:type="character" w:default="1" w:styleId="DefaultParagraphFont">
     <w:name w:val="Default Paragraph Font"/>
@@ -3570,7 +4247,7 @@
 </file>
 
 <file path=customXml/itemProps1.xml><?xml version="1.0" encoding="utf-8"?>
-<ds:datastoreItem xmlns:ds="http://schemas.openxmlformats.org/officeDocument/2006/customXml" ds:itemID="{5DA86EF1-21B5-4C52-8D7E-DE4CF7499C17}">
+<ds:datastoreItem xmlns:ds="http://schemas.openxmlformats.org/officeDocument/2006/customXml" ds:itemID="{519EDA17-160C-4F26-8AF7-0DCD4BBCD926}">
   <ds:schemaRefs>
     <ds:schemaRef ds:uri="http://schemas.openxmlformats.org/officeDocument/2006/bibliography"/>
   </ds:schemaRefs>

</xml_diff>